<commit_message>
common part and individual part #1 updated
</commit_message>
<xml_diff>
--- a/Individual_1.docx
+++ b/Individual_1.docx
@@ -4,68 +4,238 @@
   <w:body>
     <w:p>
       <w:pPr>
+        <w:jc w:val="center"/>
+        <w:rPr>
+          <w:rFonts w:ascii="Times New Roman" w:hAnsi="Times New Roman" w:cs="Times New Roman"/>
+          <w:b/>
+          <w:sz w:val="28"/>
+        </w:rPr>
+      </w:pPr>
+      <w:r>
+        <w:rPr>
+          <w:rFonts w:ascii="Times New Roman" w:hAnsi="Times New Roman" w:cs="Times New Roman"/>
+          <w:b/>
+          <w:sz w:val="28"/>
+        </w:rPr>
+        <w:t>АНОТАЦІЯ</w:t>
+      </w:r>
+    </w:p>
+    <w:p>
+      <w:pPr>
+        <w:jc w:val="both"/>
+        <w:rPr>
+          <w:rFonts w:ascii="Times New Roman" w:eastAsiaTheme="majorEastAsia" w:hAnsi="Times New Roman" w:cs="Times New Roman"/>
+          <w:b/>
+          <w:bCs/>
+          <w:sz w:val="28"/>
+          <w:szCs w:val="28"/>
+        </w:rPr>
+      </w:pPr>
+      <w:r>
+        <w:rPr>
+          <w:rFonts w:ascii="Times New Roman" w:hAnsi="Times New Roman" w:cs="Times New Roman"/>
+        </w:rPr>
+        <w:br w:type="page"/>
+      </w:r>
+    </w:p>
+    <w:p>
+      <w:pPr>
+        <w:jc w:val="center"/>
+        <w:rPr>
+          <w:rFonts w:ascii="Times New Roman" w:hAnsi="Times New Roman" w:cs="Times New Roman"/>
+          <w:b/>
+          <w:sz w:val="28"/>
+          <w:lang w:val="en-US"/>
+        </w:rPr>
+      </w:pPr>
+      <w:r>
+        <w:rPr>
+          <w:rFonts w:ascii="Times New Roman" w:hAnsi="Times New Roman" w:cs="Times New Roman"/>
+          <w:b/>
+          <w:sz w:val="28"/>
+          <w:lang w:val="en-US"/>
+        </w:rPr>
+        <w:lastRenderedPageBreak/>
+        <w:t>ABSTRACT</w:t>
+      </w:r>
+    </w:p>
+    <w:p>
+      <w:pPr>
+        <w:jc w:val="both"/>
+        <w:rPr>
+          <w:rFonts w:ascii="Times New Roman" w:eastAsiaTheme="majorEastAsia" w:hAnsi="Times New Roman" w:cs="Times New Roman"/>
+          <w:b/>
+          <w:bCs/>
+          <w:sz w:val="28"/>
+          <w:szCs w:val="28"/>
+        </w:rPr>
+      </w:pPr>
+      <w:r>
+        <w:rPr>
+          <w:rFonts w:ascii="Times New Roman" w:hAnsi="Times New Roman" w:cs="Times New Roman"/>
+        </w:rPr>
+        <w:br w:type="page"/>
+      </w:r>
+    </w:p>
+    <w:p>
+      <w:pPr>
+        <w:jc w:val="center"/>
+        <w:rPr>
+          <w:rFonts w:ascii="Times New Roman" w:hAnsi="Times New Roman" w:cs="Times New Roman"/>
+          <w:b/>
+          <w:sz w:val="28"/>
+        </w:rPr>
+      </w:pPr>
+      <w:r>
+        <w:rPr>
+          <w:rFonts w:ascii="Times New Roman" w:hAnsi="Times New Roman" w:cs="Times New Roman"/>
+          <w:b/>
+          <w:sz w:val="28"/>
+        </w:rPr>
+        <w:lastRenderedPageBreak/>
+        <w:t>ЗМІСТ</w:t>
+      </w:r>
+    </w:p>
+    <w:p>
+      <w:pPr>
+        <w:jc w:val="both"/>
+        <w:rPr>
+          <w:rFonts w:ascii="Times New Roman" w:eastAsiaTheme="majorEastAsia" w:hAnsi="Times New Roman" w:cs="Times New Roman"/>
+          <w:b/>
+          <w:bCs/>
+          <w:sz w:val="28"/>
+          <w:szCs w:val="28"/>
+        </w:rPr>
+      </w:pPr>
+      <w:r>
+        <w:rPr>
+          <w:rFonts w:ascii="Times New Roman" w:hAnsi="Times New Roman" w:cs="Times New Roman"/>
+        </w:rPr>
+        <w:br w:type="page"/>
+      </w:r>
+    </w:p>
+    <w:p>
+      <w:pPr>
         <w:pStyle w:val="Heading1"/>
         <w:spacing w:before="0" w:after="360" w:line="360" w:lineRule="auto"/>
         <w:jc w:val="center"/>
         <w:rPr>
           <w:rFonts w:ascii="Times New Roman" w:hAnsi="Times New Roman" w:cs="Times New Roman"/>
           <w:color w:val="auto"/>
-          <w:lang w:val="ru-RU"/>
+          <w:lang w:val="en-US"/>
         </w:rPr>
       </w:pPr>
       <w:r>
         <w:rPr>
           <w:rFonts w:ascii="Times New Roman" w:hAnsi="Times New Roman" w:cs="Times New Roman"/>
           <w:color w:val="auto"/>
-          <w:highlight w:val="green"/>
-          <w:lang w:val="ru-RU"/>
-        </w:rPr>
-        <w:t>?</w:t>
-      </w:r>
-      <w:r>
+        </w:rPr>
+        <w:lastRenderedPageBreak/>
+        <w:t>ВСТУП</w:t>
+      </w:r>
+    </w:p>
+    <w:p>
+      <w:pPr>
+        <w:rPr>
+          <w:rFonts w:ascii="Times New Roman" w:eastAsiaTheme="majorEastAsia" w:hAnsi="Times New Roman" w:cs="Times New Roman"/>
+          <w:b/>
+          <w:bCs/>
+          <w:sz w:val="28"/>
+          <w:szCs w:val="28"/>
+        </w:rPr>
+      </w:pPr>
+      <w:r>
+        <w:rPr>
+          <w:rFonts w:ascii="Times New Roman" w:hAnsi="Times New Roman" w:cs="Times New Roman"/>
+        </w:rPr>
+        <w:br w:type="page"/>
+      </w:r>
+    </w:p>
+    <w:p>
+      <w:pPr>
+        <w:pStyle w:val="Heading1"/>
+        <w:numPr>
+          <w:ilvl w:val="0"/>
+          <w:numId w:val="13"/>
+        </w:numPr>
+        <w:spacing w:before="0" w:after="360" w:line="360" w:lineRule="auto"/>
+        <w:jc w:val="center"/>
         <w:rPr>
           <w:rFonts w:ascii="Times New Roman" w:hAnsi="Times New Roman" w:cs="Times New Roman"/>
           <w:color w:val="auto"/>
           <w:lang w:val="ru-RU"/>
         </w:rPr>
-        <w:t xml:space="preserve"> МАТЕМАТИЧНЕ ЗАБЕЗПЕЧЕНЯ</w:t>
+      </w:pPr>
+      <w:r>
+        <w:rPr>
+          <w:rFonts w:ascii="Times New Roman" w:hAnsi="Times New Roman" w:cs="Times New Roman"/>
+          <w:color w:val="auto"/>
+          <w:lang w:val="en-US"/>
+        </w:rPr>
+        <w:lastRenderedPageBreak/>
+        <w:t xml:space="preserve">ЗАГАЛЬНІ </w:t>
+      </w:r>
+      <w:r>
+        <w:rPr>
+          <w:rFonts w:ascii="Times New Roman" w:hAnsi="Times New Roman" w:cs="Times New Roman"/>
+          <w:color w:val="auto"/>
+        </w:rPr>
+        <w:t>ПОЛОЖЕННЯ</w:t>
       </w:r>
     </w:p>
     <w:p>
       <w:pPr>
-        <w:pStyle w:val="Heading2"/>
-        <w:spacing w:line="360" w:lineRule="auto"/>
-        <w:ind w:firstLine="708"/>
-        <w:jc w:val="both"/>
-        <w:rPr>
-          <w:rFonts w:ascii="Times New Roman" w:hAnsi="Times New Roman" w:cs="Times New Roman"/>
-          <w:color w:val="auto"/>
-          <w:sz w:val="28"/>
-        </w:rPr>
-      </w:pPr>
-      <w:r>
-        <w:rPr>
-          <w:rFonts w:ascii="Times New Roman" w:hAnsi="Times New Roman" w:cs="Times New Roman"/>
-          <w:color w:val="auto"/>
-          <w:sz w:val="28"/>
-          <w:highlight w:val="green"/>
-        </w:rPr>
-        <w:t>?</w:t>
-      </w:r>
-      <w:r>
-        <w:rPr>
-          <w:rFonts w:ascii="Times New Roman" w:hAnsi="Times New Roman" w:cs="Times New Roman"/>
-          <w:color w:val="auto"/>
-          <w:sz w:val="28"/>
-        </w:rPr>
-        <w:t>.1 Змістовна постановка задачі</w:t>
+        <w:rPr>
+          <w:rFonts w:ascii="Times New Roman" w:eastAsiaTheme="majorEastAsia" w:hAnsi="Times New Roman" w:cs="Times New Roman"/>
+          <w:b/>
+          <w:bCs/>
+          <w:sz w:val="28"/>
+          <w:szCs w:val="28"/>
+          <w:lang w:val="ru-RU"/>
+        </w:rPr>
+      </w:pPr>
+      <w:r>
+        <w:rPr>
+          <w:rFonts w:ascii="Times New Roman" w:hAnsi="Times New Roman" w:cs="Times New Roman"/>
+          <w:lang w:val="ru-RU"/>
+        </w:rPr>
+        <w:br w:type="page"/>
       </w:r>
     </w:p>
     <w:p>
       <w:pPr>
+        <w:pStyle w:val="Heading1"/>
+        <w:numPr>
+          <w:ilvl w:val="0"/>
+          <w:numId w:val="13"/>
+        </w:numPr>
+        <w:spacing w:before="0" w:after="360" w:line="360" w:lineRule="auto"/>
+        <w:jc w:val="center"/>
+        <w:rPr>
+          <w:rFonts w:ascii="Times New Roman" w:hAnsi="Times New Roman" w:cs="Times New Roman"/>
+          <w:color w:val="auto"/>
+          <w:lang w:val="ru-RU"/>
+        </w:rPr>
+      </w:pPr>
+      <w:r>
+        <w:rPr>
+          <w:rFonts w:ascii="Times New Roman" w:hAnsi="Times New Roman" w:cs="Times New Roman"/>
+          <w:color w:val="auto"/>
+          <w:lang w:val="ru-RU"/>
+        </w:rPr>
+        <w:lastRenderedPageBreak/>
+        <w:t>МАТЕМАТИЧНЕ ЗАБЕЗПЕЧЕНЯ</w:t>
+      </w:r>
+    </w:p>
+    <w:p>
+      <w:pPr>
         <w:pStyle w:val="Heading2"/>
+        <w:numPr>
+          <w:ilvl w:val="1"/>
+          <w:numId w:val="13"/>
+        </w:numPr>
         <w:spacing w:line="360" w:lineRule="auto"/>
-        <w:ind w:firstLine="708"/>
+        <w:ind w:left="0" w:firstLine="709"/>
         <w:jc w:val="both"/>
         <w:rPr>
           <w:rFonts w:ascii="Times New Roman" w:hAnsi="Times New Roman" w:cs="Times New Roman"/>
@@ -78,26 +248,26 @@
           <w:rFonts w:ascii="Times New Roman" w:hAnsi="Times New Roman" w:cs="Times New Roman"/>
           <w:color w:val="auto"/>
           <w:sz w:val="28"/>
-          <w:highlight w:val="green"/>
-        </w:rPr>
-        <w:t>?</w:t>
-      </w:r>
-      <w:r>
+        </w:rPr>
+        <w:t>Змістовна постановка задачі</w:t>
+      </w:r>
+    </w:p>
+    <w:p>
+      <w:pPr>
+        <w:pStyle w:val="Heading2"/>
+        <w:numPr>
+          <w:ilvl w:val="1"/>
+          <w:numId w:val="13"/>
+        </w:numPr>
+        <w:spacing w:line="360" w:lineRule="auto"/>
+        <w:ind w:left="0" w:firstLine="709"/>
+        <w:jc w:val="both"/>
         <w:rPr>
           <w:rFonts w:ascii="Times New Roman" w:hAnsi="Times New Roman" w:cs="Times New Roman"/>
           <w:color w:val="auto"/>
           <w:sz w:val="28"/>
         </w:rPr>
-        <w:t>.2</w:t>
-      </w:r>
-      <w:r>
-        <w:rPr>
-          <w:rFonts w:ascii="Times New Roman" w:hAnsi="Times New Roman" w:cs="Times New Roman"/>
-          <w:color w:val="auto"/>
-          <w:sz w:val="28"/>
-        </w:rPr>
-        <w:t xml:space="preserve"> </w:t>
-      </w:r>
+      </w:pPr>
       <w:r>
         <w:rPr>
           <w:rFonts w:ascii="Times New Roman" w:hAnsi="Times New Roman" w:cs="Times New Roman"/>
@@ -1204,6 +1374,7 @@
           <w:rFonts w:ascii="Times New Roman" w:eastAsiaTheme="minorEastAsia" w:hAnsi="Times New Roman" w:cs="Times New Roman"/>
           <w:sz w:val="28"/>
         </w:rPr>
+        <w:lastRenderedPageBreak/>
         <w:t xml:space="preserve">Наведемо загальне формулювання задач </w:t>
       </w:r>
       <w:r>
@@ -3616,15 +3787,7 @@
                         <w:sz w:val="28"/>
                         <w:lang w:val="en-US"/>
                       </w:rPr>
-                      <m:t>1,m</m:t>
-                    </m:r>
-                    <m:r>
-                      <w:rPr>
-                        <w:rFonts w:ascii="Cambria Math" w:eastAsiaTheme="minorEastAsia" w:hAnsi="Cambria Math" w:cs="Times New Roman"/>
-                        <w:sz w:val="28"/>
-                        <w:lang w:val="en-US"/>
-                      </w:rPr>
-                      <m:t>,</m:t>
+                      <m:t>1,m,</m:t>
                     </m:r>
                   </m:e>
                 </m:bar>
@@ -4030,15 +4193,7 @@
                         <w:sz w:val="28"/>
                         <w:lang w:val="en-US"/>
                       </w:rPr>
-                      <m:t>1,m</m:t>
-                    </m:r>
-                    <m:r>
-                      <w:rPr>
-                        <w:rFonts w:ascii="Cambria Math" w:eastAsiaTheme="minorEastAsia" w:hAnsi="Cambria Math" w:cs="Times New Roman"/>
-                        <w:sz w:val="28"/>
-                        <w:lang w:val="en-US"/>
-                      </w:rPr>
-                      <m:t>,</m:t>
+                      <m:t>1,m,</m:t>
                     </m:r>
                   </m:e>
                 </m:bar>
@@ -5041,8 +5196,12 @@
     <w:p>
       <w:pPr>
         <w:pStyle w:val="Heading2"/>
+        <w:numPr>
+          <w:ilvl w:val="1"/>
+          <w:numId w:val="13"/>
+        </w:numPr>
         <w:spacing w:line="360" w:lineRule="auto"/>
-        <w:ind w:firstLine="708"/>
+        <w:ind w:left="0" w:firstLine="709"/>
         <w:jc w:val="both"/>
         <w:rPr>
           <w:rFonts w:ascii="Times New Roman" w:hAnsi="Times New Roman" w:cs="Times New Roman"/>
@@ -5055,27 +5214,27 @@
           <w:rFonts w:ascii="Times New Roman" w:hAnsi="Times New Roman" w:cs="Times New Roman"/>
           <w:color w:val="auto"/>
           <w:sz w:val="28"/>
-          <w:highlight w:val="green"/>
         </w:rPr>
         <w:lastRenderedPageBreak/>
-        <w:t>?</w:t>
-      </w:r>
-      <w:r>
+        <w:t>Обґрунтування методу розв’язання</w:t>
+      </w:r>
+    </w:p>
+    <w:p>
+      <w:pPr>
+        <w:pStyle w:val="Heading2"/>
+        <w:numPr>
+          <w:ilvl w:val="1"/>
+          <w:numId w:val="13"/>
+        </w:numPr>
+        <w:spacing w:line="360" w:lineRule="auto"/>
+        <w:ind w:left="0" w:firstLine="709"/>
+        <w:jc w:val="both"/>
         <w:rPr>
           <w:rFonts w:ascii="Times New Roman" w:hAnsi="Times New Roman" w:cs="Times New Roman"/>
           <w:color w:val="auto"/>
           <w:sz w:val="28"/>
         </w:rPr>
-        <w:t>.4</w:t>
-      </w:r>
-      <w:r>
-        <w:rPr>
-          <w:rFonts w:ascii="Times New Roman" w:hAnsi="Times New Roman" w:cs="Times New Roman"/>
-          <w:color w:val="auto"/>
-          <w:sz w:val="28"/>
-        </w:rPr>
-        <w:t xml:space="preserve"> </w:t>
-      </w:r>
+      </w:pPr>
       <w:r>
         <w:rPr>
           <w:rFonts w:ascii="Times New Roman" w:hAnsi="Times New Roman" w:cs="Times New Roman"/>
@@ -5896,6 +6055,7 @@
           <w:b/>
           <w:sz w:val="28"/>
         </w:rPr>
+        <w:lastRenderedPageBreak/>
         <w:t>4.</w:t>
       </w:r>
       <w:r>
@@ -5985,7 +6145,6 @@
           <w:b/>
           <w:sz w:val="28"/>
         </w:rPr>
-        <w:lastRenderedPageBreak/>
         <w:t>4.</w:t>
       </w:r>
       <w:r>
@@ -6391,7 +6550,7 @@
           <w:rFonts w:ascii="Times New Roman" w:eastAsiaTheme="minorEastAsia" w:hAnsi="Times New Roman" w:cs="Times New Roman"/>
           <w:sz w:val="28"/>
         </w:rPr>
-        <w:t xml:space="preserve"> – стек</w:t>
+        <w:t xml:space="preserve"> – </w:t>
       </w:r>
       <w:proofErr w:type="spellStart"/>
       <w:r>
@@ -6399,7 +6558,7 @@
           <w:rFonts w:ascii="Times New Roman" w:eastAsiaTheme="minorEastAsia" w:hAnsi="Times New Roman" w:cs="Times New Roman"/>
           <w:sz w:val="28"/>
         </w:rPr>
-        <w:t>ова</w:t>
+        <w:t>стекова</w:t>
       </w:r>
       <w:proofErr w:type="spellEnd"/>
       <w:r>
@@ -7010,23 +7169,7 @@
           <w:rFonts w:ascii="Times New Roman" w:eastAsiaTheme="minorEastAsia" w:hAnsi="Times New Roman" w:cs="Times New Roman"/>
           <w:sz w:val="28"/>
         </w:rPr>
-        <w:t>, та додаємо об</w:t>
-      </w:r>
-      <w:proofErr w:type="spellStart"/>
-      <w:r>
-        <w:rPr>
-          <w:rFonts w:ascii="Times New Roman" w:eastAsiaTheme="minorEastAsia" w:hAnsi="Times New Roman" w:cs="Times New Roman"/>
-          <w:sz w:val="28"/>
-        </w:rPr>
-        <w:t>’єднаний</w:t>
-      </w:r>
-      <w:proofErr w:type="spellEnd"/>
-      <w:r>
-        <w:rPr>
-          <w:rFonts w:ascii="Times New Roman" w:eastAsiaTheme="minorEastAsia" w:hAnsi="Times New Roman" w:cs="Times New Roman"/>
-          <w:sz w:val="28"/>
-        </w:rPr>
-        <w:t xml:space="preserve"> кластер </w:t>
+        <w:t xml:space="preserve">, та додаємо об’єднаний кластер </w:t>
       </w:r>
       <m:oMath>
         <m:r>
@@ -7117,6 +7260,7 @@
           <w:b/>
           <w:sz w:val="28"/>
         </w:rPr>
+        <w:lastRenderedPageBreak/>
         <w:t>4.5</w:t>
       </w:r>
       <w:r>
@@ -7168,15 +7312,7 @@
           <w:rFonts w:ascii="Times New Roman" w:eastAsiaTheme="minorEastAsia" w:hAnsi="Times New Roman" w:cs="Times New Roman"/>
           <w:sz w:val="28"/>
         </w:rPr>
-        <w:t xml:space="preserve">обрати наступний за ним кластер, встановити його як поточний, спустошити </w:t>
-      </w:r>
-      <w:r>
-        <w:rPr>
-          <w:rFonts w:ascii="Times New Roman" w:eastAsiaTheme="minorEastAsia" w:hAnsi="Times New Roman" w:cs="Times New Roman"/>
-          <w:sz w:val="28"/>
-        </w:rPr>
-        <w:lastRenderedPageBreak/>
-        <w:t xml:space="preserve">стек </w:t>
+        <w:t xml:space="preserve">обрати наступний за ним кластер, встановити його як поточний, спустошити стек </w:t>
       </w:r>
       <m:oMath>
         <m:r>
@@ -7571,6 +7707,1261 @@
     <w:p>
       <w:pPr>
         <w:rPr>
+          <w:rFonts w:ascii="Times New Roman" w:hAnsi="Times New Roman" w:cs="Times New Roman"/>
+          <w:sz w:val="28"/>
+        </w:rPr>
+      </w:pPr>
+      <w:r>
+        <w:rPr>
+          <w:rFonts w:ascii="Times New Roman" w:hAnsi="Times New Roman" w:cs="Times New Roman"/>
+          <w:sz w:val="28"/>
+        </w:rPr>
+        <w:br w:type="page"/>
+      </w:r>
+    </w:p>
+    <w:p>
+      <w:pPr>
+        <w:pStyle w:val="Heading1"/>
+        <w:numPr>
+          <w:ilvl w:val="0"/>
+          <w:numId w:val="13"/>
+        </w:numPr>
+        <w:spacing w:before="0" w:after="360" w:line="360" w:lineRule="auto"/>
+        <w:jc w:val="center"/>
+        <w:rPr>
+          <w:rFonts w:ascii="Times New Roman" w:hAnsi="Times New Roman" w:cs="Times New Roman"/>
+          <w:color w:val="auto"/>
+          <w:lang w:val="ru-RU"/>
+        </w:rPr>
+      </w:pPr>
+      <w:r>
+        <w:rPr>
+          <w:rFonts w:ascii="Times New Roman" w:hAnsi="Times New Roman" w:cs="Times New Roman"/>
+          <w:color w:val="auto"/>
+          <w:lang w:val="ru-RU"/>
+        </w:rPr>
+        <w:lastRenderedPageBreak/>
+        <w:t xml:space="preserve">РОЗДІЛ </w:t>
+      </w:r>
+      <w:proofErr w:type="gramStart"/>
+      <w:r>
+        <w:rPr>
+          <w:rFonts w:ascii="Times New Roman" w:hAnsi="Times New Roman" w:cs="Times New Roman"/>
+          <w:color w:val="auto"/>
+          <w:lang w:val="ru-RU"/>
+        </w:rPr>
+        <w:t>З</w:t>
+      </w:r>
+      <w:proofErr w:type="gramEnd"/>
+      <w:r>
+        <w:rPr>
+          <w:rFonts w:ascii="Times New Roman" w:hAnsi="Times New Roman" w:cs="Times New Roman"/>
+          <w:color w:val="auto"/>
+          <w:lang w:val="ru-RU"/>
+        </w:rPr>
+        <w:t xml:space="preserve"> ОХОРОНИ ПРАЦІ</w:t>
+      </w:r>
+    </w:p>
+    <w:p>
+      <w:pPr>
+        <w:rPr>
+          <w:rFonts w:ascii="Times New Roman" w:eastAsiaTheme="minorEastAsia" w:hAnsi="Times New Roman" w:cs="Times New Roman"/>
+          <w:b/>
+          <w:sz w:val="28"/>
+        </w:rPr>
+      </w:pPr>
+      <w:r>
+        <w:rPr>
+          <w:rFonts w:ascii="Times New Roman" w:eastAsiaTheme="minorEastAsia" w:hAnsi="Times New Roman" w:cs="Times New Roman"/>
+          <w:b/>
+          <w:sz w:val="28"/>
+        </w:rPr>
+        <w:br w:type="page"/>
+      </w:r>
+    </w:p>
+    <w:p>
+      <w:pPr>
+        <w:pStyle w:val="Heading1"/>
+        <w:spacing w:before="0" w:after="360" w:line="360" w:lineRule="auto"/>
+        <w:jc w:val="center"/>
+        <w:rPr>
+          <w:rFonts w:ascii="Times New Roman" w:hAnsi="Times New Roman" w:cs="Times New Roman"/>
+          <w:color w:val="auto"/>
+        </w:rPr>
+      </w:pPr>
+      <w:r>
+        <w:rPr>
+          <w:rFonts w:ascii="Times New Roman" w:hAnsi="Times New Roman" w:cs="Times New Roman"/>
+          <w:color w:val="auto"/>
+        </w:rPr>
+        <w:lastRenderedPageBreak/>
+        <w:t>ЗАГАЛЬНІ ВИСНОВКИ</w:t>
+      </w:r>
+    </w:p>
+    <w:p>
+      <w:pPr>
+        <w:rPr>
+          <w:rFonts w:ascii="Times New Roman" w:eastAsiaTheme="minorEastAsia" w:hAnsi="Times New Roman" w:cs="Times New Roman"/>
+          <w:sz w:val="28"/>
+          <w:lang w:val="en-US"/>
+        </w:rPr>
+      </w:pPr>
+      <w:r>
+        <w:rPr>
+          <w:rFonts w:ascii="Times New Roman" w:eastAsiaTheme="minorEastAsia" w:hAnsi="Times New Roman" w:cs="Times New Roman"/>
+          <w:sz w:val="28"/>
+          <w:lang w:val="en-US"/>
+        </w:rPr>
+        <w:br w:type="page"/>
+      </w:r>
+    </w:p>
+    <w:p>
+      <w:pPr>
+        <w:pStyle w:val="Heading1"/>
+        <w:spacing w:before="0" w:after="360" w:line="360" w:lineRule="auto"/>
+        <w:jc w:val="center"/>
+        <w:rPr>
+          <w:rFonts w:ascii="Times New Roman" w:hAnsi="Times New Roman" w:cs="Times New Roman"/>
+          <w:color w:val="auto"/>
+        </w:rPr>
+      </w:pPr>
+      <w:r>
+        <w:rPr>
+          <w:rFonts w:ascii="Times New Roman" w:hAnsi="Times New Roman" w:cs="Times New Roman"/>
+          <w:color w:val="auto"/>
+        </w:rPr>
+        <w:lastRenderedPageBreak/>
+        <w:t>ПЕРЕЛІК ПОСИЛАНЬ</w:t>
+      </w:r>
+    </w:p>
+    <w:p>
+      <w:pPr>
+        <w:pStyle w:val="ListParagraph"/>
+        <w:numPr>
+          <w:ilvl w:val="0"/>
+          <w:numId w:val="20"/>
+        </w:numPr>
+        <w:spacing w:line="360" w:lineRule="auto"/>
+        <w:jc w:val="both"/>
+        <w:rPr>
+          <w:rFonts w:ascii="Times New Roman" w:hAnsi="Times New Roman" w:cs="Times New Roman"/>
+          <w:color w:val="000000" w:themeColor="text1"/>
+          <w:sz w:val="28"/>
+          <w:highlight w:val="yellow"/>
+        </w:rPr>
+      </w:pPr>
+      <w:r>
+        <w:rPr>
+          <w:rFonts w:ascii="Times New Roman" w:hAnsi="Times New Roman" w:cs="Times New Roman"/>
+          <w:color w:val="000000" w:themeColor="text1"/>
+          <w:sz w:val="28"/>
+          <w:highlight w:val="yellow"/>
+          <w:lang w:val="en-US"/>
+        </w:rPr>
+        <w:t>Article “”</w:t>
+      </w:r>
+      <w:r>
+        <w:rPr>
+          <w:rFonts w:ascii="Times New Roman" w:hAnsi="Times New Roman" w:cs="Times New Roman"/>
+          <w:color w:val="000000" w:themeColor="text1"/>
+          <w:sz w:val="28"/>
+          <w:highlight w:val="yellow"/>
+        </w:rPr>
+        <w:t xml:space="preserve"> [Електронний ресурс]</w:t>
+      </w:r>
+      <w:r>
+        <w:rPr>
+          <w:rFonts w:ascii="Times New Roman" w:hAnsi="Times New Roman" w:cs="Times New Roman"/>
+          <w:color w:val="000000" w:themeColor="text1"/>
+          <w:sz w:val="28"/>
+          <w:highlight w:val="yellow"/>
+          <w:lang w:val="ru-RU"/>
+        </w:rPr>
+        <w:t xml:space="preserve"> </w:t>
+      </w:r>
+      <w:r>
+        <w:rPr>
+          <w:rFonts w:ascii="Times New Roman" w:hAnsi="Times New Roman" w:cs="Times New Roman"/>
+          <w:color w:val="000000" w:themeColor="text1"/>
+          <w:sz w:val="28"/>
+          <w:highlight w:val="yellow"/>
+        </w:rPr>
+        <w:t>//</w:t>
+      </w:r>
+      <w:r>
+        <w:rPr>
+          <w:rFonts w:ascii="Times New Roman" w:hAnsi="Times New Roman" w:cs="Times New Roman"/>
+          <w:color w:val="000000" w:themeColor="text1"/>
+          <w:sz w:val="28"/>
+          <w:highlight w:val="yellow"/>
+          <w:lang w:val="ru-RU"/>
+        </w:rPr>
+        <w:t xml:space="preserve"> Режим доступу: </w:t>
+      </w:r>
+      <w:hyperlink r:id="rId8" w:history="1">
+        <w:r>
+          <w:rPr>
+            <w:rStyle w:val="Hyperlink"/>
+            <w:rFonts w:ascii="Times New Roman" w:hAnsi="Times New Roman" w:cs="Times New Roman"/>
+            <w:sz w:val="28"/>
+            <w:highlight w:val="yellow"/>
+          </w:rPr>
+          <w:t>http://neo.lcc.uma.es/radi</w:t>
+        </w:r>
+        <w:r>
+          <w:rPr>
+            <w:rStyle w:val="Hyperlink"/>
+            <w:rFonts w:ascii="Times New Roman" w:hAnsi="Times New Roman" w:cs="Times New Roman"/>
+            <w:sz w:val="28"/>
+            <w:highlight w:val="yellow"/>
+            <w:lang w:val="en-US"/>
+          </w:rPr>
+          <w:noBreakHyphen/>
+        </w:r>
+        <w:proofErr w:type="spellStart"/>
+        <w:r>
+          <w:rPr>
+            <w:rStyle w:val="Hyperlink"/>
+            <w:rFonts w:ascii="Times New Roman" w:hAnsi="Times New Roman" w:cs="Times New Roman"/>
+            <w:sz w:val="28"/>
+            <w:highlight w:val="yellow"/>
+          </w:rPr>
+          <w:t>aeb</w:t>
+        </w:r>
+        <w:proofErr w:type="spellEnd"/>
+        <w:r>
+          <w:rPr>
+            <w:rStyle w:val="Hyperlink"/>
+            <w:rFonts w:ascii="Times New Roman" w:hAnsi="Times New Roman" w:cs="Times New Roman"/>
+            <w:sz w:val="28"/>
+            <w:highlight w:val="yellow"/>
+          </w:rPr>
+          <w:t>/</w:t>
+        </w:r>
+        <w:proofErr w:type="spellStart"/>
+        <w:r>
+          <w:rPr>
+            <w:rStyle w:val="Hyperlink"/>
+            <w:rFonts w:ascii="Times New Roman" w:hAnsi="Times New Roman" w:cs="Times New Roman"/>
+            <w:sz w:val="28"/>
+            <w:highlight w:val="yellow"/>
+          </w:rPr>
+          <w:t>WebVRP</w:t>
+        </w:r>
+        <w:proofErr w:type="spellEnd"/>
+        <w:r>
+          <w:rPr>
+            <w:rStyle w:val="Hyperlink"/>
+            <w:rFonts w:ascii="Times New Roman" w:hAnsi="Times New Roman" w:cs="Times New Roman"/>
+            <w:sz w:val="28"/>
+            <w:highlight w:val="yellow"/>
+          </w:rPr>
+          <w:t>/index.html?/Problem_Descriptions/VRPPDDesc.html</w:t>
+        </w:r>
+      </w:hyperlink>
+      <w:r>
+        <w:rPr>
+          <w:rFonts w:ascii="Times New Roman" w:hAnsi="Times New Roman" w:cs="Times New Roman"/>
+          <w:color w:val="000000" w:themeColor="text1"/>
+          <w:sz w:val="28"/>
+          <w:highlight w:val="yellow"/>
+          <w:lang w:val="ru-RU"/>
+        </w:rPr>
+        <w:t>;</w:t>
+      </w:r>
+    </w:p>
+    <w:p>
+      <w:pPr>
+        <w:pStyle w:val="ListParagraph"/>
+        <w:numPr>
+          <w:ilvl w:val="0"/>
+          <w:numId w:val="20"/>
+        </w:numPr>
+        <w:spacing w:line="360" w:lineRule="auto"/>
+        <w:jc w:val="both"/>
+        <w:rPr>
+          <w:rFonts w:ascii="Times New Roman" w:hAnsi="Times New Roman" w:cs="Times New Roman"/>
+          <w:color w:val="000000" w:themeColor="text1"/>
+          <w:sz w:val="28"/>
+        </w:rPr>
+      </w:pPr>
+      <w:r>
+        <w:rPr>
+          <w:rFonts w:ascii="Times New Roman" w:hAnsi="Times New Roman" w:cs="Times New Roman"/>
+          <w:color w:val="000000" w:themeColor="text1"/>
+          <w:sz w:val="28"/>
+          <w:lang w:val="en-US"/>
+        </w:rPr>
+        <w:t>Article “</w:t>
+      </w:r>
+      <w:r>
+        <w:rPr>
+          <w:rFonts w:ascii="Times New Roman" w:hAnsi="Times New Roman" w:cs="Times New Roman"/>
+          <w:color w:val="000000" w:themeColor="text1"/>
+          <w:sz w:val="28"/>
+          <w:lang w:val="en-US"/>
+        </w:rPr>
+        <w:t>Vehicle routing problem”</w:t>
+      </w:r>
+      <w:r>
+        <w:rPr>
+          <w:rFonts w:ascii="Times New Roman" w:hAnsi="Times New Roman" w:cs="Times New Roman"/>
+          <w:color w:val="000000" w:themeColor="text1"/>
+          <w:sz w:val="28"/>
+        </w:rPr>
+        <w:t xml:space="preserve"> [Електронний ресурс]</w:t>
+      </w:r>
+      <w:r>
+        <w:rPr>
+          <w:rFonts w:ascii="Times New Roman" w:hAnsi="Times New Roman" w:cs="Times New Roman"/>
+          <w:color w:val="000000" w:themeColor="text1"/>
+          <w:sz w:val="28"/>
+          <w:lang w:val="ru-RU"/>
+        </w:rPr>
+        <w:t xml:space="preserve"> </w:t>
+      </w:r>
+      <w:r>
+        <w:rPr>
+          <w:rFonts w:ascii="Times New Roman" w:hAnsi="Times New Roman" w:cs="Times New Roman"/>
+          <w:color w:val="000000" w:themeColor="text1"/>
+          <w:sz w:val="28"/>
+        </w:rPr>
+        <w:t>//</w:t>
+      </w:r>
+      <w:r>
+        <w:rPr>
+          <w:rFonts w:ascii="Times New Roman" w:hAnsi="Times New Roman" w:cs="Times New Roman"/>
+          <w:color w:val="000000" w:themeColor="text1"/>
+          <w:sz w:val="28"/>
+          <w:lang w:val="ru-RU"/>
+        </w:rPr>
+        <w:t xml:space="preserve"> Режим доступу: </w:t>
+      </w:r>
+      <w:hyperlink r:id="rId9" w:history="1">
+        <w:r>
+          <w:rPr>
+            <w:rStyle w:val="Hyperlink"/>
+            <w:rFonts w:ascii="Times New Roman" w:hAnsi="Times New Roman" w:cs="Times New Roman"/>
+            <w:color w:val="000000" w:themeColor="text1"/>
+            <w:sz w:val="28"/>
+            <w:u w:val="none"/>
+          </w:rPr>
+          <w:t>http://en.wikipedia.org/wiki/</w:t>
+        </w:r>
+        <w:r>
+          <w:rPr>
+            <w:rStyle w:val="Hyperlink"/>
+            <w:rFonts w:ascii="Times New Roman" w:hAnsi="Times New Roman" w:cs="Times New Roman"/>
+            <w:color w:val="000000" w:themeColor="text1"/>
+            <w:sz w:val="28"/>
+            <w:u w:val="none"/>
+          </w:rPr>
+          <w:t>Vehicle_routing_problem</w:t>
+        </w:r>
+      </w:hyperlink>
+      <w:r>
+        <w:rPr>
+          <w:rFonts w:ascii="Times New Roman" w:hAnsi="Times New Roman" w:cs="Times New Roman"/>
+          <w:color w:val="000000" w:themeColor="text1"/>
+          <w:sz w:val="28"/>
+          <w:lang w:val="ru-RU"/>
+        </w:rPr>
+        <w:t>;</w:t>
+      </w:r>
+    </w:p>
+    <w:p>
+      <w:pPr>
+        <w:pStyle w:val="ListParagraph"/>
+        <w:numPr>
+          <w:ilvl w:val="0"/>
+          <w:numId w:val="20"/>
+        </w:numPr>
+        <w:spacing w:line="360" w:lineRule="auto"/>
+        <w:jc w:val="both"/>
+        <w:rPr>
+          <w:rFonts w:ascii="Times New Roman" w:hAnsi="Times New Roman" w:cs="Times New Roman"/>
+          <w:sz w:val="28"/>
+          <w:szCs w:val="28"/>
+        </w:rPr>
+      </w:pPr>
+      <w:r>
+        <w:rPr>
+          <w:rFonts w:ascii="Times New Roman" w:hAnsi="Times New Roman" w:cs="Times New Roman"/>
+          <w:color w:val="000000" w:themeColor="text1"/>
+          <w:sz w:val="28"/>
+          <w:szCs w:val="28"/>
+          <w:highlight w:val="yellow"/>
+        </w:rPr>
+        <w:t xml:space="preserve">ФИО </w:t>
+      </w:r>
+      <w:proofErr w:type="spellStart"/>
+      <w:r>
+        <w:rPr>
+          <w:rFonts w:ascii="Times New Roman" w:hAnsi="Times New Roman" w:cs="Times New Roman"/>
+          <w:color w:val="000000" w:themeColor="text1"/>
+          <w:sz w:val="28"/>
+          <w:szCs w:val="28"/>
+          <w:highlight w:val="yellow"/>
+        </w:rPr>
+        <w:t>первого</w:t>
+      </w:r>
+      <w:proofErr w:type="spellEnd"/>
+      <w:r>
+        <w:rPr>
+          <w:rFonts w:ascii="Times New Roman" w:hAnsi="Times New Roman" w:cs="Times New Roman"/>
+          <w:color w:val="000000" w:themeColor="text1"/>
+          <w:sz w:val="28"/>
+          <w:szCs w:val="28"/>
+          <w:highlight w:val="yellow"/>
+        </w:rPr>
+        <w:t xml:space="preserve"> автора.</w:t>
+      </w:r>
+      <w:r>
+        <w:rPr>
+          <w:rFonts w:ascii="Times New Roman" w:hAnsi="Times New Roman" w:cs="Times New Roman"/>
+          <w:color w:val="000000" w:themeColor="text1"/>
+          <w:sz w:val="28"/>
+          <w:szCs w:val="28"/>
+          <w:lang w:val="en-US"/>
+        </w:rPr>
+        <w:t xml:space="preserve"> </w:t>
+      </w:r>
+      <w:r>
+        <w:rPr>
+          <w:rFonts w:ascii="Times New Roman" w:hAnsi="Times New Roman" w:cs="Times New Roman"/>
+          <w:color w:val="000000" w:themeColor="text1"/>
+          <w:sz w:val="28"/>
+          <w:szCs w:val="28"/>
+          <w:lang w:val="en-US"/>
+        </w:rPr>
+        <w:t>The Vehicle Routing Problem: Last Advances and New Challenges [</w:t>
+      </w:r>
+      <w:r>
+        <w:rPr>
+          <w:rFonts w:ascii="Times New Roman" w:hAnsi="Times New Roman" w:cs="Times New Roman"/>
+          <w:color w:val="000000" w:themeColor="text1"/>
+          <w:sz w:val="28"/>
+          <w:szCs w:val="28"/>
+        </w:rPr>
+        <w:t>Текст</w:t>
+      </w:r>
+      <w:r>
+        <w:rPr>
+          <w:rFonts w:ascii="Times New Roman" w:hAnsi="Times New Roman" w:cs="Times New Roman"/>
+          <w:color w:val="000000" w:themeColor="text1"/>
+          <w:sz w:val="28"/>
+          <w:szCs w:val="28"/>
+          <w:lang w:val="en-US"/>
+        </w:rPr>
+        <w:t>]</w:t>
+      </w:r>
+      <w:r>
+        <w:rPr>
+          <w:rFonts w:ascii="Times New Roman" w:hAnsi="Times New Roman" w:cs="Times New Roman"/>
+          <w:color w:val="000000" w:themeColor="text1"/>
+          <w:sz w:val="28"/>
+          <w:szCs w:val="28"/>
+          <w:lang w:val="ru-RU"/>
+        </w:rPr>
+        <w:t xml:space="preserve"> //</w:t>
+      </w:r>
+      <w:r>
+        <w:rPr>
+          <w:rFonts w:ascii="Times New Roman" w:hAnsi="Times New Roman" w:cs="Times New Roman"/>
+          <w:sz w:val="28"/>
+          <w:szCs w:val="28"/>
+        </w:rPr>
+        <w:t xml:space="preserve"> </w:t>
+      </w:r>
+      <w:r>
+        <w:rPr>
+          <w:rFonts w:ascii="Times New Roman" w:hAnsi="Times New Roman" w:cs="Times New Roman"/>
+          <w:sz w:val="28"/>
+          <w:szCs w:val="28"/>
+          <w:highlight w:val="yellow"/>
+        </w:rPr>
+        <w:t xml:space="preserve">ИОФ </w:t>
+      </w:r>
+      <w:proofErr w:type="spellStart"/>
+      <w:r>
+        <w:rPr>
+          <w:rFonts w:ascii="Times New Roman" w:hAnsi="Times New Roman" w:cs="Times New Roman"/>
+          <w:sz w:val="28"/>
+          <w:szCs w:val="28"/>
+          <w:highlight w:val="yellow"/>
+        </w:rPr>
+        <w:t>всех</w:t>
+      </w:r>
+      <w:proofErr w:type="spellEnd"/>
+      <w:r>
+        <w:rPr>
+          <w:rFonts w:ascii="Times New Roman" w:hAnsi="Times New Roman" w:cs="Times New Roman"/>
+          <w:sz w:val="28"/>
+          <w:szCs w:val="28"/>
+          <w:highlight w:val="yellow"/>
+        </w:rPr>
+        <w:t xml:space="preserve"> </w:t>
+      </w:r>
+      <w:proofErr w:type="spellStart"/>
+      <w:r>
+        <w:rPr>
+          <w:rFonts w:ascii="Times New Roman" w:hAnsi="Times New Roman" w:cs="Times New Roman"/>
+          <w:sz w:val="28"/>
+          <w:szCs w:val="28"/>
+          <w:highlight w:val="yellow"/>
+        </w:rPr>
+        <w:t>авторов</w:t>
+      </w:r>
+      <w:proofErr w:type="spellEnd"/>
+      <w:r>
+        <w:rPr>
+          <w:rFonts w:ascii="Times New Roman" w:hAnsi="Times New Roman" w:cs="Times New Roman"/>
+          <w:color w:val="000000" w:themeColor="text1"/>
+          <w:sz w:val="28"/>
+          <w:szCs w:val="28"/>
+          <w:lang w:val="ru-RU"/>
+        </w:rPr>
+        <w:t xml:space="preserve"> //</w:t>
+      </w:r>
+      <w:r>
+        <w:rPr>
+          <w:rFonts w:ascii="Times New Roman" w:hAnsi="Times New Roman" w:cs="Times New Roman"/>
+          <w:sz w:val="28"/>
+          <w:szCs w:val="28"/>
+          <w:highlight w:val="yellow"/>
+        </w:rPr>
+        <w:t xml:space="preserve"> Город </w:t>
+      </w:r>
+      <w:proofErr w:type="spellStart"/>
+      <w:r>
+        <w:rPr>
+          <w:rFonts w:ascii="Times New Roman" w:hAnsi="Times New Roman" w:cs="Times New Roman"/>
+          <w:sz w:val="28"/>
+          <w:szCs w:val="28"/>
+          <w:highlight w:val="yellow"/>
+        </w:rPr>
+        <w:t>печатания</w:t>
+      </w:r>
+      <w:proofErr w:type="spellEnd"/>
+      <w:r>
+        <w:rPr>
+          <w:rFonts w:ascii="Times New Roman" w:hAnsi="Times New Roman" w:cs="Times New Roman"/>
+          <w:sz w:val="28"/>
+          <w:szCs w:val="28"/>
+          <w:highlight w:val="yellow"/>
+        </w:rPr>
+        <w:t xml:space="preserve">: </w:t>
+      </w:r>
+      <w:r>
+        <w:rPr>
+          <w:rFonts w:ascii="Times New Roman" w:hAnsi="Times New Roman" w:cs="Times New Roman"/>
+          <w:sz w:val="28"/>
+          <w:szCs w:val="28"/>
+          <w:highlight w:val="yellow"/>
+          <w:lang w:val="en-US"/>
+        </w:rPr>
+        <w:t>Springer</w:t>
+      </w:r>
+      <w:r>
+        <w:rPr>
+          <w:rFonts w:ascii="Times New Roman" w:hAnsi="Times New Roman" w:cs="Times New Roman"/>
+          <w:sz w:val="28"/>
+          <w:szCs w:val="28"/>
+          <w:highlight w:val="yellow"/>
+        </w:rPr>
+        <w:t xml:space="preserve">, </w:t>
+      </w:r>
+      <w:r>
+        <w:rPr>
+          <w:rFonts w:ascii="Times New Roman" w:hAnsi="Times New Roman" w:cs="Times New Roman"/>
+          <w:sz w:val="28"/>
+          <w:szCs w:val="28"/>
+          <w:lang w:val="ru-RU"/>
+        </w:rPr>
+        <w:t>2008</w:t>
+      </w:r>
+      <w:r>
+        <w:rPr>
+          <w:rFonts w:ascii="Times New Roman" w:hAnsi="Times New Roman" w:cs="Times New Roman"/>
+          <w:sz w:val="28"/>
+          <w:szCs w:val="28"/>
+        </w:rPr>
+        <w:t xml:space="preserve">. – </w:t>
+      </w:r>
+      <w:r>
+        <w:rPr>
+          <w:rFonts w:ascii="Times New Roman" w:hAnsi="Times New Roman" w:cs="Times New Roman"/>
+          <w:sz w:val="28"/>
+          <w:szCs w:val="28"/>
+          <w:lang w:val="ru-RU"/>
+        </w:rPr>
+        <w:t>589</w:t>
+      </w:r>
+      <w:r>
+        <w:rPr>
+          <w:rFonts w:ascii="Times New Roman" w:hAnsi="Times New Roman" w:cs="Times New Roman"/>
+          <w:sz w:val="28"/>
+          <w:szCs w:val="28"/>
+        </w:rPr>
+        <w:t xml:space="preserve"> с.</w:t>
+      </w:r>
+    </w:p>
+    <w:p>
+      <w:pPr>
+        <w:pStyle w:val="ListParagraph"/>
+        <w:numPr>
+          <w:ilvl w:val="0"/>
+          <w:numId w:val="20"/>
+        </w:numPr>
+        <w:spacing w:line="360" w:lineRule="auto"/>
+        <w:jc w:val="both"/>
+        <w:rPr>
+          <w:rFonts w:ascii="Times New Roman" w:hAnsi="Times New Roman" w:cs="Times New Roman"/>
+          <w:color w:val="000000" w:themeColor="text1"/>
+          <w:sz w:val="28"/>
+        </w:rPr>
+      </w:pPr>
+      <w:r>
+        <w:rPr>
+          <w:rFonts w:ascii="Times New Roman" w:hAnsi="Times New Roman" w:cs="Times New Roman"/>
+          <w:color w:val="000000" w:themeColor="text1"/>
+          <w:sz w:val="28"/>
+          <w:lang w:val="en-US"/>
+        </w:rPr>
+        <w:t>Article “</w:t>
+      </w:r>
+      <w:r>
+        <w:rPr>
+          <w:rFonts w:ascii="Times New Roman" w:hAnsi="Times New Roman" w:cs="Times New Roman"/>
+          <w:color w:val="000000" w:themeColor="text1"/>
+          <w:sz w:val="28"/>
+          <w:lang w:val="en-US"/>
+        </w:rPr>
+        <w:t>Travelling</w:t>
+      </w:r>
+      <w:r>
+        <w:rPr>
+          <w:rFonts w:ascii="Times New Roman" w:hAnsi="Times New Roman" w:cs="Times New Roman"/>
+          <w:color w:val="000000" w:themeColor="text1"/>
+          <w:sz w:val="28"/>
+          <w:lang w:val="en-US"/>
+        </w:rPr>
+        <w:t xml:space="preserve"> </w:t>
+      </w:r>
+      <w:r>
+        <w:rPr>
+          <w:rFonts w:ascii="Times New Roman" w:hAnsi="Times New Roman" w:cs="Times New Roman"/>
+          <w:color w:val="000000" w:themeColor="text1"/>
+          <w:sz w:val="28"/>
+          <w:lang w:val="en-US"/>
+        </w:rPr>
+        <w:t>salesman</w:t>
+      </w:r>
+      <w:r>
+        <w:rPr>
+          <w:rFonts w:ascii="Times New Roman" w:hAnsi="Times New Roman" w:cs="Times New Roman"/>
+          <w:color w:val="000000" w:themeColor="text1"/>
+          <w:sz w:val="28"/>
+          <w:lang w:val="en-US"/>
+        </w:rPr>
+        <w:t xml:space="preserve"> </w:t>
+      </w:r>
+      <w:r>
+        <w:rPr>
+          <w:rFonts w:ascii="Times New Roman" w:hAnsi="Times New Roman" w:cs="Times New Roman"/>
+          <w:color w:val="000000" w:themeColor="text1"/>
+          <w:sz w:val="28"/>
+          <w:lang w:val="en-US"/>
+        </w:rPr>
+        <w:t>problem</w:t>
+      </w:r>
+      <w:r>
+        <w:rPr>
+          <w:rFonts w:ascii="Times New Roman" w:hAnsi="Times New Roman" w:cs="Times New Roman"/>
+          <w:color w:val="000000" w:themeColor="text1"/>
+          <w:sz w:val="28"/>
+          <w:lang w:val="en-US"/>
+        </w:rPr>
+        <w:t>”</w:t>
+      </w:r>
+      <w:r>
+        <w:rPr>
+          <w:rFonts w:ascii="Times New Roman" w:hAnsi="Times New Roman" w:cs="Times New Roman"/>
+          <w:color w:val="000000" w:themeColor="text1"/>
+          <w:sz w:val="28"/>
+        </w:rPr>
+        <w:t xml:space="preserve"> [Електронний ресурс]</w:t>
+      </w:r>
+      <w:r>
+        <w:rPr>
+          <w:rFonts w:ascii="Times New Roman" w:hAnsi="Times New Roman" w:cs="Times New Roman"/>
+          <w:color w:val="000000" w:themeColor="text1"/>
+          <w:sz w:val="28"/>
+          <w:lang w:val="ru-RU"/>
+        </w:rPr>
+        <w:t xml:space="preserve"> </w:t>
+      </w:r>
+      <w:r>
+        <w:rPr>
+          <w:rFonts w:ascii="Times New Roman" w:hAnsi="Times New Roman" w:cs="Times New Roman"/>
+          <w:color w:val="000000" w:themeColor="text1"/>
+          <w:sz w:val="28"/>
+        </w:rPr>
+        <w:t>//</w:t>
+      </w:r>
+      <w:r>
+        <w:rPr>
+          <w:rFonts w:ascii="Times New Roman" w:hAnsi="Times New Roman" w:cs="Times New Roman"/>
+          <w:color w:val="000000" w:themeColor="text1"/>
+          <w:sz w:val="28"/>
+          <w:lang w:val="ru-RU"/>
+        </w:rPr>
+        <w:t xml:space="preserve"> Режим доступу: </w:t>
+      </w:r>
+      <w:hyperlink r:id="rId10" w:history="1">
+        <w:r>
+          <w:rPr>
+            <w:rStyle w:val="Hyperlink"/>
+            <w:rFonts w:ascii="Times New Roman" w:hAnsi="Times New Roman" w:cs="Times New Roman"/>
+            <w:color w:val="000000" w:themeColor="text1"/>
+            <w:sz w:val="28"/>
+            <w:u w:val="none"/>
+          </w:rPr>
+          <w:t>http://en.wikipedia.org/wiki/</w:t>
+        </w:r>
+        <w:r>
+          <w:rPr>
+            <w:rStyle w:val="Hyperlink"/>
+            <w:rFonts w:ascii="Times New Roman" w:hAnsi="Times New Roman" w:cs="Times New Roman"/>
+            <w:color w:val="000000" w:themeColor="text1"/>
+            <w:sz w:val="28"/>
+            <w:u w:val="none"/>
+          </w:rPr>
+          <w:t>Travelling_salesman_problem</w:t>
+        </w:r>
+      </w:hyperlink>
+      <w:r>
+        <w:rPr>
+          <w:rFonts w:ascii="Times New Roman" w:hAnsi="Times New Roman" w:cs="Times New Roman"/>
+          <w:color w:val="000000" w:themeColor="text1"/>
+          <w:sz w:val="28"/>
+          <w:lang w:val="ru-RU"/>
+        </w:rPr>
+        <w:t>;</w:t>
+      </w:r>
+    </w:p>
+    <w:p>
+      <w:pPr>
+        <w:pStyle w:val="ListParagraph"/>
+        <w:numPr>
+          <w:ilvl w:val="0"/>
+          <w:numId w:val="20"/>
+        </w:numPr>
+        <w:spacing w:line="360" w:lineRule="auto"/>
+        <w:jc w:val="both"/>
+        <w:rPr>
+          <w:rFonts w:ascii="Times New Roman" w:hAnsi="Times New Roman" w:cs="Times New Roman"/>
+          <w:color w:val="000000" w:themeColor="text1"/>
+          <w:sz w:val="28"/>
+        </w:rPr>
+      </w:pPr>
+      <w:r>
+        <w:rPr>
+          <w:rFonts w:ascii="Times New Roman" w:hAnsi="Times New Roman" w:cs="Times New Roman"/>
+          <w:color w:val="000000" w:themeColor="text1"/>
+          <w:sz w:val="28"/>
+          <w:lang w:val="en-US"/>
+        </w:rPr>
+        <w:t>Article “</w:t>
+      </w:r>
+      <w:r>
+        <w:rPr>
+          <w:rFonts w:ascii="Times New Roman" w:hAnsi="Times New Roman" w:cs="Times New Roman"/>
+          <w:color w:val="000000" w:themeColor="text1"/>
+          <w:sz w:val="28"/>
+          <w:lang w:val="en-US"/>
+        </w:rPr>
+        <w:t>Cluster analysis”</w:t>
+      </w:r>
+      <w:r>
+        <w:rPr>
+          <w:rFonts w:ascii="Times New Roman" w:hAnsi="Times New Roman" w:cs="Times New Roman"/>
+          <w:color w:val="000000" w:themeColor="text1"/>
+          <w:sz w:val="28"/>
+        </w:rPr>
+        <w:t xml:space="preserve"> [Електронний ресурс]</w:t>
+      </w:r>
+      <w:r>
+        <w:rPr>
+          <w:rFonts w:ascii="Times New Roman" w:hAnsi="Times New Roman" w:cs="Times New Roman"/>
+          <w:color w:val="000000" w:themeColor="text1"/>
+          <w:sz w:val="28"/>
+          <w:lang w:val="ru-RU"/>
+        </w:rPr>
+        <w:t xml:space="preserve"> </w:t>
+      </w:r>
+      <w:r>
+        <w:rPr>
+          <w:rFonts w:ascii="Times New Roman" w:hAnsi="Times New Roman" w:cs="Times New Roman"/>
+          <w:color w:val="000000" w:themeColor="text1"/>
+          <w:sz w:val="28"/>
+        </w:rPr>
+        <w:t>//</w:t>
+      </w:r>
+      <w:r>
+        <w:rPr>
+          <w:rFonts w:ascii="Times New Roman" w:hAnsi="Times New Roman" w:cs="Times New Roman"/>
+          <w:color w:val="000000" w:themeColor="text1"/>
+          <w:sz w:val="28"/>
+          <w:lang w:val="ru-RU"/>
+        </w:rPr>
+        <w:t xml:space="preserve"> Режим доступу: </w:t>
+      </w:r>
+      <w:hyperlink r:id="rId11" w:history="1">
+        <w:r>
+          <w:rPr>
+            <w:rStyle w:val="Hyperlink"/>
+            <w:rFonts w:ascii="Times New Roman" w:hAnsi="Times New Roman" w:cs="Times New Roman"/>
+            <w:color w:val="000000" w:themeColor="text1"/>
+            <w:sz w:val="28"/>
+            <w:u w:val="none"/>
+          </w:rPr>
+          <w:t>http://en.wikipedia.org/wiki/Cluster_analysis</w:t>
+        </w:r>
+      </w:hyperlink>
+      <w:r>
+        <w:rPr>
+          <w:rFonts w:ascii="Times New Roman" w:hAnsi="Times New Roman" w:cs="Times New Roman"/>
+          <w:color w:val="000000" w:themeColor="text1"/>
+          <w:sz w:val="28"/>
+          <w:lang w:val="ru-RU"/>
+        </w:rPr>
+        <w:t>;</w:t>
+      </w:r>
+    </w:p>
+    <w:p>
+      <w:pPr>
+        <w:pStyle w:val="ListParagraph"/>
+        <w:numPr>
+          <w:ilvl w:val="0"/>
+          <w:numId w:val="20"/>
+        </w:numPr>
+        <w:spacing w:after="0" w:line="360" w:lineRule="auto"/>
+        <w:jc w:val="both"/>
+        <w:rPr>
+          <w:rFonts w:ascii="Times New Roman" w:hAnsi="Times New Roman" w:cs="Times New Roman"/>
+          <w:color w:val="000000" w:themeColor="text1"/>
+          <w:sz w:val="28"/>
+        </w:rPr>
+      </w:pPr>
+      <w:r>
+        <w:rPr>
+          <w:rFonts w:ascii="Times New Roman" w:hAnsi="Times New Roman" w:cs="Times New Roman"/>
+          <w:color w:val="000000" w:themeColor="text1"/>
+          <w:sz w:val="28"/>
+          <w:lang w:val="en-US"/>
+        </w:rPr>
+        <w:t>Article “k-means clustering</w:t>
+      </w:r>
+      <w:r>
+        <w:rPr>
+          <w:rFonts w:ascii="Times New Roman" w:hAnsi="Times New Roman" w:cs="Times New Roman"/>
+          <w:color w:val="000000" w:themeColor="text1"/>
+          <w:sz w:val="28"/>
+          <w:lang w:val="en-US"/>
+        </w:rPr>
+        <w:t>”</w:t>
+      </w:r>
+      <w:r>
+        <w:rPr>
+          <w:rFonts w:ascii="Times New Roman" w:hAnsi="Times New Roman" w:cs="Times New Roman"/>
+          <w:color w:val="000000" w:themeColor="text1"/>
+          <w:sz w:val="28"/>
+        </w:rPr>
+        <w:t xml:space="preserve"> [Електронний ресурс]</w:t>
+      </w:r>
+      <w:r>
+        <w:rPr>
+          <w:rFonts w:ascii="Times New Roman" w:hAnsi="Times New Roman" w:cs="Times New Roman"/>
+          <w:color w:val="000000" w:themeColor="text1"/>
+          <w:sz w:val="28"/>
+          <w:lang w:val="ru-RU"/>
+        </w:rPr>
+        <w:t xml:space="preserve"> </w:t>
+      </w:r>
+      <w:r>
+        <w:rPr>
+          <w:rFonts w:ascii="Times New Roman" w:hAnsi="Times New Roman" w:cs="Times New Roman"/>
+          <w:color w:val="000000" w:themeColor="text1"/>
+          <w:sz w:val="28"/>
+        </w:rPr>
+        <w:t>//</w:t>
+      </w:r>
+      <w:r>
+        <w:rPr>
+          <w:rFonts w:ascii="Times New Roman" w:hAnsi="Times New Roman" w:cs="Times New Roman"/>
+          <w:color w:val="000000" w:themeColor="text1"/>
+          <w:sz w:val="28"/>
+          <w:lang w:val="ru-RU"/>
+        </w:rPr>
+        <w:t xml:space="preserve"> Режим доступу: </w:t>
+      </w:r>
+      <w:hyperlink w:history="1">
+        <w:r>
+          <w:rPr>
+            <w:rStyle w:val="Hyperlink"/>
+            <w:rFonts w:ascii="Times New Roman" w:hAnsi="Times New Roman" w:cs="Times New Roman"/>
+            <w:color w:val="000000" w:themeColor="text1"/>
+            <w:sz w:val="28"/>
+            <w:u w:val="none"/>
+          </w:rPr>
+          <w:t>http://en.wikipedi</w:t>
+        </w:r>
+        <w:r>
+          <w:rPr>
+            <w:rStyle w:val="Hyperlink"/>
+            <w:rFonts w:ascii="Times New Roman" w:hAnsi="Times New Roman" w:cs="Times New Roman"/>
+            <w:color w:val="000000" w:themeColor="text1"/>
+            <w:sz w:val="28"/>
+            <w:u w:val="none"/>
+          </w:rPr>
+          <w:tab/>
+          <w:t>a.org/wiki/K-means_clustering</w:t>
+        </w:r>
+      </w:hyperlink>
+      <w:r>
+        <w:rPr>
+          <w:rFonts w:ascii="Times New Roman" w:hAnsi="Times New Roman" w:cs="Times New Roman"/>
+          <w:color w:val="000000" w:themeColor="text1"/>
+          <w:sz w:val="28"/>
+          <w:lang w:val="ru-RU"/>
+        </w:rPr>
+        <w:t>;</w:t>
+      </w:r>
+    </w:p>
+    <w:p>
+      <w:pPr>
+        <w:numPr>
+          <w:ilvl w:val="0"/>
+          <w:numId w:val="20"/>
+        </w:numPr>
+        <w:autoSpaceDE w:val="0"/>
+        <w:autoSpaceDN w:val="0"/>
+        <w:adjustRightInd w:val="0"/>
+        <w:spacing w:after="0" w:line="360" w:lineRule="auto"/>
+        <w:ind w:right="-2"/>
+        <w:jc w:val="both"/>
+        <w:rPr>
+          <w:rFonts w:ascii="Times New Roman" w:eastAsia="Calibri" w:hAnsi="Times New Roman" w:cs="Times New Roman"/>
+          <w:sz w:val="28"/>
+          <w:szCs w:val="28"/>
+        </w:rPr>
+      </w:pPr>
+      <w:r>
+        <w:rPr>
+          <w:rFonts w:ascii="Times New Roman" w:eastAsia="Calibri" w:hAnsi="Times New Roman" w:cs="Times New Roman"/>
+          <w:sz w:val="28"/>
+          <w:szCs w:val="28"/>
+        </w:rPr>
+        <w:t xml:space="preserve">НПАОП 0.00-1.28-10. </w:t>
+      </w:r>
+      <w:r>
+        <w:rPr>
+          <w:rFonts w:ascii="Times New Roman" w:eastAsia="Calibri" w:hAnsi="Times New Roman" w:cs="Times New Roman"/>
+          <w:bCs/>
+          <w:sz w:val="28"/>
+          <w:szCs w:val="28"/>
+        </w:rPr>
+        <w:t>Правила охорони праці під час експлуатації електронно-обчислювальних машин;</w:t>
+      </w:r>
+    </w:p>
+    <w:p>
+      <w:pPr>
+        <w:pStyle w:val="ListParagraph"/>
+        <w:numPr>
+          <w:ilvl w:val="0"/>
+          <w:numId w:val="20"/>
+        </w:numPr>
+        <w:jc w:val="both"/>
+        <w:rPr>
+          <w:rFonts w:ascii="Times New Roman" w:hAnsi="Times New Roman" w:cs="Times New Roman"/>
+          <w:color w:val="000000" w:themeColor="text1"/>
+          <w:sz w:val="28"/>
+        </w:rPr>
+      </w:pPr>
+      <w:proofErr w:type="spellStart"/>
+      <w:r>
+        <w:rPr>
+          <w:rFonts w:ascii="Times New Roman" w:hAnsi="Times New Roman" w:cs="Times New Roman"/>
+          <w:color w:val="000000" w:themeColor="text1"/>
+          <w:sz w:val="28"/>
+        </w:rPr>
+        <w:t>ДСанПіН</w:t>
+      </w:r>
+      <w:proofErr w:type="spellEnd"/>
+      <w:r>
+        <w:rPr>
+          <w:rFonts w:ascii="Times New Roman" w:hAnsi="Times New Roman" w:cs="Times New Roman"/>
+          <w:color w:val="000000" w:themeColor="text1"/>
+          <w:sz w:val="28"/>
+        </w:rPr>
+        <w:t xml:space="preserve"> 3.3.2-007-98 Державні санітарні правила і норми роботи з візуальними дисплейними терміналами електронно-обчислювальних машин;</w:t>
+      </w:r>
+    </w:p>
+    <w:p>
+      <w:pPr>
+        <w:pStyle w:val="ListParagraph"/>
+        <w:numPr>
+          <w:ilvl w:val="0"/>
+          <w:numId w:val="20"/>
+        </w:numPr>
+        <w:jc w:val="both"/>
+        <w:rPr>
+          <w:rFonts w:ascii="Times New Roman" w:hAnsi="Times New Roman" w:cs="Times New Roman"/>
+          <w:color w:val="000000" w:themeColor="text1"/>
+          <w:sz w:val="28"/>
+        </w:rPr>
+      </w:pPr>
+      <w:r>
+        <w:rPr>
+          <w:rFonts w:ascii="Times New Roman" w:hAnsi="Times New Roman" w:cs="Times New Roman"/>
+          <w:color w:val="000000" w:themeColor="text1"/>
+          <w:sz w:val="28"/>
+        </w:rPr>
+        <w:t>ДСН 3.3.6.042-99</w:t>
+      </w:r>
+      <w:r>
+        <w:rPr>
+          <w:rFonts w:ascii="Times New Roman" w:hAnsi="Times New Roman" w:cs="Times New Roman"/>
+          <w:color w:val="000000" w:themeColor="text1"/>
+          <w:sz w:val="28"/>
+          <w:lang w:val="en-US"/>
+        </w:rPr>
+        <w:t xml:space="preserve"> </w:t>
+      </w:r>
+      <w:hyperlink r:id="rId12" w:history="1">
+        <w:r>
+          <w:rPr>
+            <w:rStyle w:val="Hyperlink"/>
+            <w:rFonts w:ascii="Times New Roman" w:hAnsi="Times New Roman" w:cs="Times New Roman"/>
+            <w:color w:val="000000" w:themeColor="text1"/>
+            <w:sz w:val="28"/>
+            <w:u w:val="none"/>
+          </w:rPr>
+          <w:t>Санітарні норми мікроклімату виробничих приміщень</w:t>
+        </w:r>
+      </w:hyperlink>
+      <w:r>
+        <w:rPr>
+          <w:rFonts w:ascii="Times New Roman" w:hAnsi="Times New Roman" w:cs="Times New Roman"/>
+          <w:color w:val="000000" w:themeColor="text1"/>
+          <w:sz w:val="28"/>
+        </w:rPr>
+        <w:t>;</w:t>
+      </w:r>
+    </w:p>
+    <w:p>
+      <w:pPr>
+        <w:pStyle w:val="ListParagraph"/>
+        <w:numPr>
+          <w:ilvl w:val="0"/>
+          <w:numId w:val="20"/>
+        </w:numPr>
+        <w:spacing w:line="360" w:lineRule="auto"/>
+        <w:jc w:val="both"/>
+        <w:rPr>
+          <w:rFonts w:ascii="Times New Roman" w:hAnsi="Times New Roman" w:cs="Times New Roman"/>
+          <w:b/>
+          <w:bCs/>
+          <w:sz w:val="28"/>
+        </w:rPr>
+      </w:pPr>
+      <w:r>
+        <w:rPr>
+          <w:rFonts w:ascii="Times New Roman" w:hAnsi="Times New Roman" w:cs="Times New Roman"/>
+          <w:sz w:val="28"/>
+        </w:rPr>
+        <w:t>НПАОП 40.1-1.01-97.</w:t>
+      </w:r>
+      <w:r>
+        <w:rPr>
+          <w:rFonts w:ascii="Times New Roman" w:hAnsi="Times New Roman" w:cs="Times New Roman"/>
+          <w:sz w:val="28"/>
+          <w:lang w:val="en-US"/>
+        </w:rPr>
+        <w:t xml:space="preserve"> </w:t>
+      </w:r>
+      <w:r>
+        <w:rPr>
+          <w:rFonts w:ascii="Times New Roman" w:hAnsi="Times New Roman" w:cs="Times New Roman"/>
+          <w:sz w:val="28"/>
+        </w:rPr>
+        <w:t>Правила безпечної експлуатації електроустановок споживачів</w:t>
+      </w:r>
+      <w:r>
+        <w:rPr>
+          <w:rFonts w:ascii="Times New Roman" w:hAnsi="Times New Roman" w:cs="Times New Roman"/>
+          <w:bCs/>
+          <w:sz w:val="28"/>
+        </w:rPr>
+        <w:t>;</w:t>
+      </w:r>
+    </w:p>
+    <w:p>
+      <w:pPr>
+        <w:pStyle w:val="ListParagraph"/>
+        <w:numPr>
+          <w:ilvl w:val="0"/>
+          <w:numId w:val="20"/>
+        </w:numPr>
+        <w:spacing w:after="0" w:line="360" w:lineRule="auto"/>
+        <w:jc w:val="both"/>
+        <w:rPr>
+          <w:rFonts w:ascii="Times New Roman" w:hAnsi="Times New Roman" w:cs="Times New Roman"/>
+          <w:sz w:val="28"/>
+        </w:rPr>
+      </w:pPr>
+      <w:r>
+        <w:rPr>
+          <w:rFonts w:ascii="Times New Roman" w:hAnsi="Times New Roman"/>
+          <w:bCs/>
+          <w:sz w:val="28"/>
+          <w:szCs w:val="28"/>
+        </w:rPr>
+        <w:t>НАПБ Б.03.002-2007</w:t>
+      </w:r>
+      <w:r>
+        <w:rPr>
+          <w:rFonts w:ascii="Times New Roman" w:hAnsi="Times New Roman"/>
+          <w:b/>
+          <w:bCs/>
+          <w:sz w:val="28"/>
+          <w:szCs w:val="28"/>
+        </w:rPr>
+        <w:t xml:space="preserve"> </w:t>
+      </w:r>
+      <w:r>
+        <w:rPr>
+          <w:rFonts w:ascii="Times New Roman" w:hAnsi="Times New Roman"/>
+          <w:sz w:val="28"/>
+          <w:szCs w:val="28"/>
+        </w:rPr>
+        <w:t xml:space="preserve">Норми визначення категорій приміщень, будинків та зовнішніх установок за </w:t>
+      </w:r>
+      <w:proofErr w:type="spellStart"/>
+      <w:r>
+        <w:rPr>
+          <w:rFonts w:ascii="Times New Roman" w:hAnsi="Times New Roman"/>
+          <w:sz w:val="28"/>
+          <w:szCs w:val="28"/>
+        </w:rPr>
+        <w:t>вибухопожежною</w:t>
+      </w:r>
+      <w:proofErr w:type="spellEnd"/>
+      <w:r>
+        <w:rPr>
+          <w:rFonts w:ascii="Times New Roman" w:hAnsi="Times New Roman"/>
+          <w:sz w:val="28"/>
+          <w:szCs w:val="28"/>
+        </w:rPr>
+        <w:t xml:space="preserve"> та пожежною небезпекою</w:t>
+      </w:r>
+      <w:r>
+        <w:rPr>
+          <w:rFonts w:ascii="Times New Roman" w:hAnsi="Times New Roman"/>
+          <w:sz w:val="28"/>
+          <w:szCs w:val="28"/>
+        </w:rPr>
+        <w:t>;</w:t>
+      </w:r>
+    </w:p>
+    <w:p>
+      <w:pPr>
+        <w:pStyle w:val="ListParagraph"/>
+        <w:numPr>
+          <w:ilvl w:val="0"/>
+          <w:numId w:val="20"/>
+        </w:numPr>
+        <w:jc w:val="both"/>
+        <w:rPr>
+          <w:rFonts w:ascii="Times New Roman" w:hAnsi="Times New Roman" w:cs="Times New Roman"/>
+          <w:color w:val="000000" w:themeColor="text1"/>
+          <w:sz w:val="28"/>
+        </w:rPr>
+      </w:pPr>
+      <w:r>
+        <w:rPr>
+          <w:rFonts w:ascii="Times New Roman" w:hAnsi="Times New Roman"/>
+          <w:bCs/>
+          <w:sz w:val="28"/>
+          <w:szCs w:val="28"/>
+        </w:rPr>
+        <w:t>ДНАОП 0.00-1.32-01 Пр</w:t>
+      </w:r>
+      <w:r>
+        <w:rPr>
+          <w:rFonts w:ascii="Times New Roman" w:hAnsi="Times New Roman"/>
+          <w:bCs/>
+          <w:sz w:val="28"/>
+          <w:szCs w:val="28"/>
+        </w:rPr>
+        <w:t>авила будови електроустановок. Е</w:t>
+      </w:r>
+      <w:r>
+        <w:rPr>
+          <w:rFonts w:ascii="Times New Roman" w:hAnsi="Times New Roman"/>
+          <w:bCs/>
+          <w:sz w:val="28"/>
+          <w:szCs w:val="28"/>
+        </w:rPr>
+        <w:t>лектрообладнання спеціальних установок</w:t>
+      </w:r>
+      <w:r>
+        <w:rPr>
+          <w:rFonts w:ascii="Times New Roman" w:hAnsi="Times New Roman"/>
+          <w:bCs/>
+          <w:sz w:val="28"/>
+          <w:szCs w:val="28"/>
+        </w:rPr>
+        <w:t>;</w:t>
+      </w:r>
+    </w:p>
+    <w:p>
+      <w:pPr>
+        <w:pStyle w:val="ListParagraph"/>
+        <w:numPr>
+          <w:ilvl w:val="0"/>
+          <w:numId w:val="20"/>
+        </w:numPr>
+        <w:jc w:val="both"/>
+        <w:rPr>
+          <w:rFonts w:ascii="Times New Roman" w:hAnsi="Times New Roman" w:cs="Times New Roman"/>
+          <w:color w:val="000000" w:themeColor="text1"/>
+          <w:sz w:val="28"/>
+        </w:rPr>
+      </w:pPr>
+      <w:r>
+        <w:rPr>
+          <w:rFonts w:ascii="Times New Roman" w:hAnsi="Times New Roman"/>
+          <w:bCs/>
+          <w:sz w:val="28"/>
+          <w:szCs w:val="28"/>
+        </w:rPr>
+        <w:t>НАПБ Б.03.001-2004 Типові норми належності вогнегасників</w:t>
+      </w:r>
+    </w:p>
+    <w:p>
+      <w:pPr>
+        <w:rPr>
+          <w:rFonts w:ascii="Times New Roman" w:hAnsi="Times New Roman" w:cs="Times New Roman"/>
+          <w:color w:val="000000" w:themeColor="text1"/>
+          <w:sz w:val="28"/>
+        </w:rPr>
+      </w:pPr>
+    </w:p>
+    <w:p>
+      <w:pPr>
+        <w:rPr>
           <w:rFonts w:ascii="Times New Roman" w:eastAsiaTheme="minorEastAsia" w:hAnsi="Times New Roman" w:cs="Times New Roman"/>
           <w:b/>
           <w:sz w:val="28"/>
@@ -7579,7 +8970,7 @@
     </w:p>
     <w:sectPr>
       <w:pgSz w:w="11906" w:h="16838"/>
-      <w:pgMar w:top="1418" w:right="851" w:bottom="1134" w:left="1701" w:header="709" w:footer="709" w:gutter="0"/>
+      <w:pgMar w:top="1418" w:right="851" w:bottom="1418" w:left="1701" w:header="709" w:footer="709" w:gutter="0"/>
       <w:cols w:space="708"/>
       <w:docGrid w:linePitch="360"/>
     </w:sectPr>
@@ -7866,6 +9257,127 @@
     </w:lvl>
   </w:abstractNum>
   <w:abstractNum w:abstractNumId="2">
+    <w:nsid w:val="1E1423AB"/>
+    <w:multiLevelType w:val="multilevel"/>
+    <w:tmpl w:val="A4DE64AE"/>
+    <w:lvl w:ilvl="0">
+      <w:start w:val="1"/>
+      <w:numFmt w:val="decimal"/>
+      <w:lvlText w:val="%1"/>
+      <w:lvlJc w:val="left"/>
+      <w:pPr>
+        <w:ind w:left="360" w:hanging="360"/>
+      </w:pPr>
+      <w:rPr>
+        <w:rFonts w:hint="default"/>
+      </w:rPr>
+    </w:lvl>
+    <w:lvl w:ilvl="1">
+      <w:start w:val="1"/>
+      <w:numFmt w:val="decimal"/>
+      <w:isLgl/>
+      <w:lvlText w:val="%1.%2"/>
+      <w:lvlJc w:val="left"/>
+      <w:pPr>
+        <w:ind w:left="798" w:hanging="450"/>
+      </w:pPr>
+      <w:rPr>
+        <w:rFonts w:hint="default"/>
+      </w:rPr>
+    </w:lvl>
+    <w:lvl w:ilvl="2">
+      <w:start w:val="1"/>
+      <w:numFmt w:val="decimal"/>
+      <w:isLgl/>
+      <w:lvlText w:val="%1.%2.%3"/>
+      <w:lvlJc w:val="left"/>
+      <w:pPr>
+        <w:ind w:left="1353" w:hanging="720"/>
+      </w:pPr>
+      <w:rPr>
+        <w:rFonts w:hint="default"/>
+      </w:rPr>
+    </w:lvl>
+    <w:lvl w:ilvl="3">
+      <w:start w:val="1"/>
+      <w:numFmt w:val="decimal"/>
+      <w:isLgl/>
+      <w:lvlText w:val="%1.%2.%3.%4"/>
+      <w:lvlJc w:val="left"/>
+      <w:pPr>
+        <w:ind w:left="2124" w:hanging="1080"/>
+      </w:pPr>
+      <w:rPr>
+        <w:rFonts w:hint="default"/>
+      </w:rPr>
+    </w:lvl>
+    <w:lvl w:ilvl="4">
+      <w:start w:val="1"/>
+      <w:numFmt w:val="decimal"/>
+      <w:isLgl/>
+      <w:lvlText w:val="%1.%2.%3.%4.%5"/>
+      <w:lvlJc w:val="left"/>
+      <w:pPr>
+        <w:ind w:left="2472" w:hanging="1080"/>
+      </w:pPr>
+      <w:rPr>
+        <w:rFonts w:hint="default"/>
+      </w:rPr>
+    </w:lvl>
+    <w:lvl w:ilvl="5">
+      <w:start w:val="1"/>
+      <w:numFmt w:val="decimal"/>
+      <w:isLgl/>
+      <w:lvlText w:val="%1.%2.%3.%4.%5.%6"/>
+      <w:lvlJc w:val="left"/>
+      <w:pPr>
+        <w:ind w:left="3180" w:hanging="1440"/>
+      </w:pPr>
+      <w:rPr>
+        <w:rFonts w:hint="default"/>
+      </w:rPr>
+    </w:lvl>
+    <w:lvl w:ilvl="6">
+      <w:start w:val="1"/>
+      <w:numFmt w:val="decimal"/>
+      <w:isLgl/>
+      <w:lvlText w:val="%1.%2.%3.%4.%5.%6.%7"/>
+      <w:lvlJc w:val="left"/>
+      <w:pPr>
+        <w:ind w:left="3528" w:hanging="1440"/>
+      </w:pPr>
+      <w:rPr>
+        <w:rFonts w:hint="default"/>
+      </w:rPr>
+    </w:lvl>
+    <w:lvl w:ilvl="7">
+      <w:start w:val="1"/>
+      <w:numFmt w:val="decimal"/>
+      <w:isLgl/>
+      <w:lvlText w:val="%1.%2.%3.%4.%5.%6.%7.%8"/>
+      <w:lvlJc w:val="left"/>
+      <w:pPr>
+        <w:ind w:left="4236" w:hanging="1800"/>
+      </w:pPr>
+      <w:rPr>
+        <w:rFonts w:hint="default"/>
+      </w:rPr>
+    </w:lvl>
+    <w:lvl w:ilvl="8">
+      <w:start w:val="1"/>
+      <w:numFmt w:val="decimal"/>
+      <w:isLgl/>
+      <w:lvlText w:val="%1.%2.%3.%4.%5.%6.%7.%8.%9"/>
+      <w:lvlJc w:val="left"/>
+      <w:pPr>
+        <w:ind w:left="4944" w:hanging="2160"/>
+      </w:pPr>
+      <w:rPr>
+        <w:rFonts w:hint="default"/>
+      </w:rPr>
+    </w:lvl>
+  </w:abstractNum>
+  <w:abstractNum w:abstractNumId="3">
     <w:nsid w:val="1F2A5504"/>
     <w:multiLevelType w:val="hybridMultilevel"/>
     <w:tmpl w:val="63A05B34"/>
@@ -7978,7 +9490,120 @@
       </w:rPr>
     </w:lvl>
   </w:abstractNum>
-  <w:abstractNum w:abstractNumId="3">
+  <w:abstractNum w:abstractNumId="4">
+    <w:nsid w:val="25FD2344"/>
+    <w:multiLevelType w:val="multilevel"/>
+    <w:tmpl w:val="5C907E34"/>
+    <w:lvl w:ilvl="0">
+      <w:start w:val="2"/>
+      <w:numFmt w:val="decimal"/>
+      <w:lvlText w:val="%1"/>
+      <w:lvlJc w:val="left"/>
+      <w:pPr>
+        <w:ind w:left="375" w:hanging="375"/>
+      </w:pPr>
+      <w:rPr>
+        <w:rFonts w:hint="default"/>
+      </w:rPr>
+    </w:lvl>
+    <w:lvl w:ilvl="1">
+      <w:start w:val="1"/>
+      <w:numFmt w:val="decimal"/>
+      <w:lvlText w:val="%1.%2"/>
+      <w:lvlJc w:val="left"/>
+      <w:pPr>
+        <w:ind w:left="1084" w:hanging="375"/>
+      </w:pPr>
+      <w:rPr>
+        <w:rFonts w:hint="default"/>
+      </w:rPr>
+    </w:lvl>
+    <w:lvl w:ilvl="2">
+      <w:start w:val="1"/>
+      <w:numFmt w:val="decimal"/>
+      <w:lvlText w:val="%1.%2.%3"/>
+      <w:lvlJc w:val="left"/>
+      <w:pPr>
+        <w:ind w:left="2138" w:hanging="720"/>
+      </w:pPr>
+      <w:rPr>
+        <w:rFonts w:hint="default"/>
+      </w:rPr>
+    </w:lvl>
+    <w:lvl w:ilvl="3">
+      <w:start w:val="1"/>
+      <w:numFmt w:val="decimal"/>
+      <w:lvlText w:val="%1.%2.%3.%4"/>
+      <w:lvlJc w:val="left"/>
+      <w:pPr>
+        <w:ind w:left="3207" w:hanging="1080"/>
+      </w:pPr>
+      <w:rPr>
+        <w:rFonts w:hint="default"/>
+      </w:rPr>
+    </w:lvl>
+    <w:lvl w:ilvl="4">
+      <w:start w:val="1"/>
+      <w:numFmt w:val="decimal"/>
+      <w:lvlText w:val="%1.%2.%3.%4.%5"/>
+      <w:lvlJc w:val="left"/>
+      <w:pPr>
+        <w:ind w:left="3916" w:hanging="1080"/>
+      </w:pPr>
+      <w:rPr>
+        <w:rFonts w:hint="default"/>
+      </w:rPr>
+    </w:lvl>
+    <w:lvl w:ilvl="5">
+      <w:start w:val="1"/>
+      <w:numFmt w:val="decimal"/>
+      <w:lvlText w:val="%1.%2.%3.%4.%5.%6"/>
+      <w:lvlJc w:val="left"/>
+      <w:pPr>
+        <w:ind w:left="4985" w:hanging="1440"/>
+      </w:pPr>
+      <w:rPr>
+        <w:rFonts w:hint="default"/>
+      </w:rPr>
+    </w:lvl>
+    <w:lvl w:ilvl="6">
+      <w:start w:val="1"/>
+      <w:numFmt w:val="decimal"/>
+      <w:lvlText w:val="%1.%2.%3.%4.%5.%6.%7"/>
+      <w:lvlJc w:val="left"/>
+      <w:pPr>
+        <w:ind w:left="5694" w:hanging="1440"/>
+      </w:pPr>
+      <w:rPr>
+        <w:rFonts w:hint="default"/>
+      </w:rPr>
+    </w:lvl>
+    <w:lvl w:ilvl="7">
+      <w:start w:val="1"/>
+      <w:numFmt w:val="decimal"/>
+      <w:lvlText w:val="%1.%2.%3.%4.%5.%6.%7.%8"/>
+      <w:lvlJc w:val="left"/>
+      <w:pPr>
+        <w:ind w:left="6763" w:hanging="1800"/>
+      </w:pPr>
+      <w:rPr>
+        <w:rFonts w:hint="default"/>
+      </w:rPr>
+    </w:lvl>
+    <w:lvl w:ilvl="8">
+      <w:start w:val="1"/>
+      <w:numFmt w:val="decimal"/>
+      <w:lvlText w:val="%1.%2.%3.%4.%5.%6.%7.%8.%9"/>
+      <w:lvlJc w:val="left"/>
+      <w:pPr>
+        <w:ind w:left="7832" w:hanging="2160"/>
+      </w:pPr>
+      <w:rPr>
+        <w:rFonts w:hint="default"/>
+      </w:rPr>
+    </w:lvl>
+  </w:abstractNum>
+  <w:abstractNum w:abstractNumId="5">
     <w:nsid w:val="2A41414B"/>
     <w:multiLevelType w:val="hybridMultilevel"/>
     <w:tmpl w:val="909E8BB6"/>
@@ -8091,7 +9716,238 @@
       </w:rPr>
     </w:lvl>
   </w:abstractNum>
-  <w:abstractNum w:abstractNumId="4">
+  <w:abstractNum w:abstractNumId="6">
+    <w:nsid w:val="2D9F79BF"/>
+    <w:multiLevelType w:val="multilevel"/>
+    <w:tmpl w:val="938CF9C8"/>
+    <w:lvl w:ilvl="0">
+      <w:start w:val="1"/>
+      <w:numFmt w:val="decimal"/>
+      <w:lvlText w:val="%1."/>
+      <w:lvlJc w:val="left"/>
+      <w:pPr>
+        <w:ind w:left="360" w:hanging="360"/>
+      </w:pPr>
+    </w:lvl>
+    <w:lvl w:ilvl="1">
+      <w:start w:val="1"/>
+      <w:numFmt w:val="decimal"/>
+      <w:isLgl/>
+      <w:lvlText w:val="%1.%2"/>
+      <w:lvlJc w:val="left"/>
+      <w:pPr>
+        <w:ind w:left="1083" w:hanging="375"/>
+      </w:pPr>
+      <w:rPr>
+        <w:rFonts w:hint="default"/>
+      </w:rPr>
+    </w:lvl>
+    <w:lvl w:ilvl="2">
+      <w:start w:val="1"/>
+      <w:numFmt w:val="decimal"/>
+      <w:isLgl/>
+      <w:lvlText w:val="%1.%2.%3"/>
+      <w:lvlJc w:val="left"/>
+      <w:pPr>
+        <w:ind w:left="2136" w:hanging="720"/>
+      </w:pPr>
+      <w:rPr>
+        <w:rFonts w:hint="default"/>
+      </w:rPr>
+    </w:lvl>
+    <w:lvl w:ilvl="3">
+      <w:start w:val="1"/>
+      <w:numFmt w:val="decimal"/>
+      <w:isLgl/>
+      <w:lvlText w:val="%1.%2.%3.%4"/>
+      <w:lvlJc w:val="left"/>
+      <w:pPr>
+        <w:ind w:left="3204" w:hanging="1080"/>
+      </w:pPr>
+      <w:rPr>
+        <w:rFonts w:hint="default"/>
+      </w:rPr>
+    </w:lvl>
+    <w:lvl w:ilvl="4">
+      <w:start w:val="1"/>
+      <w:numFmt w:val="decimal"/>
+      <w:isLgl/>
+      <w:lvlText w:val="%1.%2.%3.%4.%5"/>
+      <w:lvlJc w:val="left"/>
+      <w:pPr>
+        <w:ind w:left="3912" w:hanging="1080"/>
+      </w:pPr>
+      <w:rPr>
+        <w:rFonts w:hint="default"/>
+      </w:rPr>
+    </w:lvl>
+    <w:lvl w:ilvl="5">
+      <w:start w:val="1"/>
+      <w:numFmt w:val="decimal"/>
+      <w:isLgl/>
+      <w:lvlText w:val="%1.%2.%3.%4.%5.%6"/>
+      <w:lvlJc w:val="left"/>
+      <w:pPr>
+        <w:ind w:left="4980" w:hanging="1440"/>
+      </w:pPr>
+      <w:rPr>
+        <w:rFonts w:hint="default"/>
+      </w:rPr>
+    </w:lvl>
+    <w:lvl w:ilvl="6">
+      <w:start w:val="1"/>
+      <w:numFmt w:val="decimal"/>
+      <w:isLgl/>
+      <w:lvlText w:val="%1.%2.%3.%4.%5.%6.%7"/>
+      <w:lvlJc w:val="left"/>
+      <w:pPr>
+        <w:ind w:left="5688" w:hanging="1440"/>
+      </w:pPr>
+      <w:rPr>
+        <w:rFonts w:hint="default"/>
+      </w:rPr>
+    </w:lvl>
+    <w:lvl w:ilvl="7">
+      <w:start w:val="1"/>
+      <w:numFmt w:val="decimal"/>
+      <w:isLgl/>
+      <w:lvlText w:val="%1.%2.%3.%4.%5.%6.%7.%8"/>
+      <w:lvlJc w:val="left"/>
+      <w:pPr>
+        <w:ind w:left="6756" w:hanging="1800"/>
+      </w:pPr>
+      <w:rPr>
+        <w:rFonts w:hint="default"/>
+      </w:rPr>
+    </w:lvl>
+    <w:lvl w:ilvl="8">
+      <w:start w:val="1"/>
+      <w:numFmt w:val="decimal"/>
+      <w:isLgl/>
+      <w:lvlText w:val="%1.%2.%3.%4.%5.%6.%7.%8.%9"/>
+      <w:lvlJc w:val="left"/>
+      <w:pPr>
+        <w:ind w:left="7824" w:hanging="2160"/>
+      </w:pPr>
+      <w:rPr>
+        <w:rFonts w:hint="default"/>
+      </w:rPr>
+    </w:lvl>
+  </w:abstractNum>
+  <w:abstractNum w:abstractNumId="7">
+    <w:nsid w:val="2EAE1616"/>
+    <w:multiLevelType w:val="multilevel"/>
+    <w:tmpl w:val="12A6ACB2"/>
+    <w:lvl w:ilvl="0">
+      <w:start w:val="1"/>
+      <w:numFmt w:val="decimal"/>
+      <w:lvlText w:val="%1"/>
+      <w:lvlJc w:val="left"/>
+      <w:pPr>
+        <w:ind w:left="450" w:hanging="450"/>
+      </w:pPr>
+      <w:rPr>
+        <w:rFonts w:hint="default"/>
+      </w:rPr>
+    </w:lvl>
+    <w:lvl w:ilvl="1">
+      <w:start w:val="1"/>
+      <w:numFmt w:val="decimal"/>
+      <w:lvlText w:val="%1.%2"/>
+      <w:lvlJc w:val="left"/>
+      <w:pPr>
+        <w:ind w:left="1158" w:hanging="450"/>
+      </w:pPr>
+      <w:rPr>
+        <w:rFonts w:hint="default"/>
+      </w:rPr>
+    </w:lvl>
+    <w:lvl w:ilvl="2">
+      <w:start w:val="1"/>
+      <w:numFmt w:val="decimal"/>
+      <w:lvlText w:val="%1.%2.%3"/>
+      <w:lvlJc w:val="left"/>
+      <w:pPr>
+        <w:ind w:left="2136" w:hanging="720"/>
+      </w:pPr>
+      <w:rPr>
+        <w:rFonts w:hint="default"/>
+      </w:rPr>
+    </w:lvl>
+    <w:lvl w:ilvl="3">
+      <w:start w:val="1"/>
+      <w:numFmt w:val="decimal"/>
+      <w:lvlText w:val="%1.%2.%3.%4"/>
+      <w:lvlJc w:val="left"/>
+      <w:pPr>
+        <w:ind w:left="3204" w:hanging="1080"/>
+      </w:pPr>
+      <w:rPr>
+        <w:rFonts w:hint="default"/>
+      </w:rPr>
+    </w:lvl>
+    <w:lvl w:ilvl="4">
+      <w:start w:val="1"/>
+      <w:numFmt w:val="decimal"/>
+      <w:lvlText w:val="%1.%2.%3.%4.%5"/>
+      <w:lvlJc w:val="left"/>
+      <w:pPr>
+        <w:ind w:left="3912" w:hanging="1080"/>
+      </w:pPr>
+      <w:rPr>
+        <w:rFonts w:hint="default"/>
+      </w:rPr>
+    </w:lvl>
+    <w:lvl w:ilvl="5">
+      <w:start w:val="1"/>
+      <w:numFmt w:val="decimal"/>
+      <w:lvlText w:val="%1.%2.%3.%4.%5.%6"/>
+      <w:lvlJc w:val="left"/>
+      <w:pPr>
+        <w:ind w:left="4980" w:hanging="1440"/>
+      </w:pPr>
+      <w:rPr>
+        <w:rFonts w:hint="default"/>
+      </w:rPr>
+    </w:lvl>
+    <w:lvl w:ilvl="6">
+      <w:start w:val="1"/>
+      <w:numFmt w:val="decimal"/>
+      <w:lvlText w:val="%1.%2.%3.%4.%5.%6.%7"/>
+      <w:lvlJc w:val="left"/>
+      <w:pPr>
+        <w:ind w:left="5688" w:hanging="1440"/>
+      </w:pPr>
+      <w:rPr>
+        <w:rFonts w:hint="default"/>
+      </w:rPr>
+    </w:lvl>
+    <w:lvl w:ilvl="7">
+      <w:start w:val="1"/>
+      <w:numFmt w:val="decimal"/>
+      <w:lvlText w:val="%1.%2.%3.%4.%5.%6.%7.%8"/>
+      <w:lvlJc w:val="left"/>
+      <w:pPr>
+        <w:ind w:left="6756" w:hanging="1800"/>
+      </w:pPr>
+      <w:rPr>
+        <w:rFonts w:hint="default"/>
+      </w:rPr>
+    </w:lvl>
+    <w:lvl w:ilvl="8">
+      <w:start w:val="1"/>
+      <w:numFmt w:val="decimal"/>
+      <w:lvlText w:val="%1.%2.%3.%4.%5.%6.%7.%8.%9"/>
+      <w:lvlJc w:val="left"/>
+      <w:pPr>
+        <w:ind w:left="7824" w:hanging="2160"/>
+      </w:pPr>
+      <w:rPr>
+        <w:rFonts w:hint="default"/>
+      </w:rPr>
+    </w:lvl>
+  </w:abstractNum>
+  <w:abstractNum w:abstractNumId="8">
     <w:nsid w:val="3C1111E7"/>
     <w:multiLevelType w:val="hybridMultilevel"/>
     <w:tmpl w:val="0AE2E2BE"/>
@@ -8204,7 +10060,7 @@
       </w:rPr>
     </w:lvl>
   </w:abstractNum>
-  <w:abstractNum w:abstractNumId="5">
+  <w:abstractNum w:abstractNumId="9">
     <w:nsid w:val="3CC21535"/>
     <w:multiLevelType w:val="hybridMultilevel"/>
     <w:tmpl w:val="5AEA5480"/>
@@ -8317,7 +10173,330 @@
       </w:rPr>
     </w:lvl>
   </w:abstractNum>
-  <w:abstractNum w:abstractNumId="6">
+  <w:abstractNum w:abstractNumId="10">
+    <w:nsid w:val="3D603D06"/>
+    <w:multiLevelType w:val="hybridMultilevel"/>
+    <w:tmpl w:val="DE20369C"/>
+    <w:lvl w:ilvl="0" w:tplc="9A5C2294">
+      <w:start w:val="1"/>
+      <w:numFmt w:val="decimal"/>
+      <w:lvlText w:val="%1."/>
+      <w:lvlJc w:val="left"/>
+      <w:pPr>
+        <w:tabs>
+          <w:tab w:val="num" w:pos="795"/>
+        </w:tabs>
+        <w:ind w:left="795" w:hanging="435"/>
+      </w:pPr>
+      <w:rPr>
+        <w:rFonts w:hint="default"/>
+      </w:rPr>
+    </w:lvl>
+    <w:lvl w:ilvl="1" w:tplc="04190019" w:tentative="1">
+      <w:start w:val="1"/>
+      <w:numFmt w:val="lowerLetter"/>
+      <w:lvlText w:val="%2."/>
+      <w:lvlJc w:val="left"/>
+      <w:pPr>
+        <w:tabs>
+          <w:tab w:val="num" w:pos="1440"/>
+        </w:tabs>
+        <w:ind w:left="1440" w:hanging="360"/>
+      </w:pPr>
+    </w:lvl>
+    <w:lvl w:ilvl="2" w:tplc="0419001B" w:tentative="1">
+      <w:start w:val="1"/>
+      <w:numFmt w:val="lowerRoman"/>
+      <w:lvlText w:val="%3."/>
+      <w:lvlJc w:val="right"/>
+      <w:pPr>
+        <w:tabs>
+          <w:tab w:val="num" w:pos="2160"/>
+        </w:tabs>
+        <w:ind w:left="2160" w:hanging="180"/>
+      </w:pPr>
+    </w:lvl>
+    <w:lvl w:ilvl="3" w:tplc="0419000F" w:tentative="1">
+      <w:start w:val="1"/>
+      <w:numFmt w:val="decimal"/>
+      <w:lvlText w:val="%4."/>
+      <w:lvlJc w:val="left"/>
+      <w:pPr>
+        <w:tabs>
+          <w:tab w:val="num" w:pos="2880"/>
+        </w:tabs>
+        <w:ind w:left="2880" w:hanging="360"/>
+      </w:pPr>
+    </w:lvl>
+    <w:lvl w:ilvl="4" w:tplc="04190019" w:tentative="1">
+      <w:start w:val="1"/>
+      <w:numFmt w:val="lowerLetter"/>
+      <w:lvlText w:val="%5."/>
+      <w:lvlJc w:val="left"/>
+      <w:pPr>
+        <w:tabs>
+          <w:tab w:val="num" w:pos="3600"/>
+        </w:tabs>
+        <w:ind w:left="3600" w:hanging="360"/>
+      </w:pPr>
+    </w:lvl>
+    <w:lvl w:ilvl="5" w:tplc="0419001B" w:tentative="1">
+      <w:start w:val="1"/>
+      <w:numFmt w:val="lowerRoman"/>
+      <w:lvlText w:val="%6."/>
+      <w:lvlJc w:val="right"/>
+      <w:pPr>
+        <w:tabs>
+          <w:tab w:val="num" w:pos="4320"/>
+        </w:tabs>
+        <w:ind w:left="4320" w:hanging="180"/>
+      </w:pPr>
+    </w:lvl>
+    <w:lvl w:ilvl="6" w:tplc="0419000F" w:tentative="1">
+      <w:start w:val="1"/>
+      <w:numFmt w:val="decimal"/>
+      <w:lvlText w:val="%7."/>
+      <w:lvlJc w:val="left"/>
+      <w:pPr>
+        <w:tabs>
+          <w:tab w:val="num" w:pos="5040"/>
+        </w:tabs>
+        <w:ind w:left="5040" w:hanging="360"/>
+      </w:pPr>
+    </w:lvl>
+    <w:lvl w:ilvl="7" w:tplc="04190019" w:tentative="1">
+      <w:start w:val="1"/>
+      <w:numFmt w:val="lowerLetter"/>
+      <w:lvlText w:val="%8."/>
+      <w:lvlJc w:val="left"/>
+      <w:pPr>
+        <w:tabs>
+          <w:tab w:val="num" w:pos="5760"/>
+        </w:tabs>
+        <w:ind w:left="5760" w:hanging="360"/>
+      </w:pPr>
+    </w:lvl>
+    <w:lvl w:ilvl="8" w:tplc="0419001B" w:tentative="1">
+      <w:start w:val="1"/>
+      <w:numFmt w:val="lowerRoman"/>
+      <w:lvlText w:val="%9."/>
+      <w:lvlJc w:val="right"/>
+      <w:pPr>
+        <w:tabs>
+          <w:tab w:val="num" w:pos="6480"/>
+        </w:tabs>
+        <w:ind w:left="6480" w:hanging="180"/>
+      </w:pPr>
+    </w:lvl>
+  </w:abstractNum>
+  <w:abstractNum w:abstractNumId="11">
+    <w:nsid w:val="46DA53DD"/>
+    <w:multiLevelType w:val="multilevel"/>
+    <w:tmpl w:val="938CF9C8"/>
+    <w:lvl w:ilvl="0">
+      <w:start w:val="1"/>
+      <w:numFmt w:val="decimal"/>
+      <w:lvlText w:val="%1."/>
+      <w:lvlJc w:val="left"/>
+      <w:pPr>
+        <w:ind w:left="1068" w:hanging="360"/>
+      </w:pPr>
+    </w:lvl>
+    <w:lvl w:ilvl="1">
+      <w:start w:val="1"/>
+      <w:numFmt w:val="decimal"/>
+      <w:isLgl/>
+      <w:lvlText w:val="%1.%2"/>
+      <w:lvlJc w:val="left"/>
+      <w:pPr>
+        <w:ind w:left="1791" w:hanging="375"/>
+      </w:pPr>
+      <w:rPr>
+        <w:rFonts w:hint="default"/>
+      </w:rPr>
+    </w:lvl>
+    <w:lvl w:ilvl="2">
+      <w:start w:val="1"/>
+      <w:numFmt w:val="decimal"/>
+      <w:isLgl/>
+      <w:lvlText w:val="%1.%2.%3"/>
+      <w:lvlJc w:val="left"/>
+      <w:pPr>
+        <w:ind w:left="2844" w:hanging="720"/>
+      </w:pPr>
+      <w:rPr>
+        <w:rFonts w:hint="default"/>
+      </w:rPr>
+    </w:lvl>
+    <w:lvl w:ilvl="3">
+      <w:start w:val="1"/>
+      <w:numFmt w:val="decimal"/>
+      <w:isLgl/>
+      <w:lvlText w:val="%1.%2.%3.%4"/>
+      <w:lvlJc w:val="left"/>
+      <w:pPr>
+        <w:ind w:left="3912" w:hanging="1080"/>
+      </w:pPr>
+      <w:rPr>
+        <w:rFonts w:hint="default"/>
+      </w:rPr>
+    </w:lvl>
+    <w:lvl w:ilvl="4">
+      <w:start w:val="1"/>
+      <w:numFmt w:val="decimal"/>
+      <w:isLgl/>
+      <w:lvlText w:val="%1.%2.%3.%4.%5"/>
+      <w:lvlJc w:val="left"/>
+      <w:pPr>
+        <w:ind w:left="4620" w:hanging="1080"/>
+      </w:pPr>
+      <w:rPr>
+        <w:rFonts w:hint="default"/>
+      </w:rPr>
+    </w:lvl>
+    <w:lvl w:ilvl="5">
+      <w:start w:val="1"/>
+      <w:numFmt w:val="decimal"/>
+      <w:isLgl/>
+      <w:lvlText w:val="%1.%2.%3.%4.%5.%6"/>
+      <w:lvlJc w:val="left"/>
+      <w:pPr>
+        <w:ind w:left="5688" w:hanging="1440"/>
+      </w:pPr>
+      <w:rPr>
+        <w:rFonts w:hint="default"/>
+      </w:rPr>
+    </w:lvl>
+    <w:lvl w:ilvl="6">
+      <w:start w:val="1"/>
+      <w:numFmt w:val="decimal"/>
+      <w:isLgl/>
+      <w:lvlText w:val="%1.%2.%3.%4.%5.%6.%7"/>
+      <w:lvlJc w:val="left"/>
+      <w:pPr>
+        <w:ind w:left="6396" w:hanging="1440"/>
+      </w:pPr>
+      <w:rPr>
+        <w:rFonts w:hint="default"/>
+      </w:rPr>
+    </w:lvl>
+    <w:lvl w:ilvl="7">
+      <w:start w:val="1"/>
+      <w:numFmt w:val="decimal"/>
+      <w:isLgl/>
+      <w:lvlText w:val="%1.%2.%3.%4.%5.%6.%7.%8"/>
+      <w:lvlJc w:val="left"/>
+      <w:pPr>
+        <w:ind w:left="7464" w:hanging="1800"/>
+      </w:pPr>
+      <w:rPr>
+        <w:rFonts w:hint="default"/>
+      </w:rPr>
+    </w:lvl>
+    <w:lvl w:ilvl="8">
+      <w:start w:val="1"/>
+      <w:numFmt w:val="decimal"/>
+      <w:isLgl/>
+      <w:lvlText w:val="%1.%2.%3.%4.%5.%6.%7.%8.%9"/>
+      <w:lvlJc w:val="left"/>
+      <w:pPr>
+        <w:ind w:left="8532" w:hanging="2160"/>
+      </w:pPr>
+      <w:rPr>
+        <w:rFonts w:hint="default"/>
+      </w:rPr>
+    </w:lvl>
+  </w:abstractNum>
+  <w:abstractNum w:abstractNumId="12">
+    <w:nsid w:val="4A196B5A"/>
+    <w:multiLevelType w:val="hybridMultilevel"/>
+    <w:tmpl w:val="ABC426C2"/>
+    <w:lvl w:ilvl="0" w:tplc="3A12161C">
+      <w:start w:val="1"/>
+      <w:numFmt w:val="decimal"/>
+      <w:lvlText w:val="%1."/>
+      <w:lvlJc w:val="left"/>
+      <w:pPr>
+        <w:ind w:left="720" w:hanging="360"/>
+      </w:pPr>
+      <w:rPr>
+        <w:b w:val="0"/>
+      </w:rPr>
+    </w:lvl>
+    <w:lvl w:ilvl="1" w:tplc="04220019" w:tentative="1">
+      <w:start w:val="1"/>
+      <w:numFmt w:val="lowerLetter"/>
+      <w:lvlText w:val="%2."/>
+      <w:lvlJc w:val="left"/>
+      <w:pPr>
+        <w:ind w:left="1440" w:hanging="360"/>
+      </w:pPr>
+    </w:lvl>
+    <w:lvl w:ilvl="2" w:tplc="0422001B" w:tentative="1">
+      <w:start w:val="1"/>
+      <w:numFmt w:val="lowerRoman"/>
+      <w:lvlText w:val="%3."/>
+      <w:lvlJc w:val="right"/>
+      <w:pPr>
+        <w:ind w:left="2160" w:hanging="180"/>
+      </w:pPr>
+    </w:lvl>
+    <w:lvl w:ilvl="3" w:tplc="0422000F" w:tentative="1">
+      <w:start w:val="1"/>
+      <w:numFmt w:val="decimal"/>
+      <w:lvlText w:val="%4."/>
+      <w:lvlJc w:val="left"/>
+      <w:pPr>
+        <w:ind w:left="2880" w:hanging="360"/>
+      </w:pPr>
+    </w:lvl>
+    <w:lvl w:ilvl="4" w:tplc="04220019" w:tentative="1">
+      <w:start w:val="1"/>
+      <w:numFmt w:val="lowerLetter"/>
+      <w:lvlText w:val="%5."/>
+      <w:lvlJc w:val="left"/>
+      <w:pPr>
+        <w:ind w:left="3600" w:hanging="360"/>
+      </w:pPr>
+    </w:lvl>
+    <w:lvl w:ilvl="5" w:tplc="0422001B" w:tentative="1">
+      <w:start w:val="1"/>
+      <w:numFmt w:val="lowerRoman"/>
+      <w:lvlText w:val="%6."/>
+      <w:lvlJc w:val="right"/>
+      <w:pPr>
+        <w:ind w:left="4320" w:hanging="180"/>
+      </w:pPr>
+    </w:lvl>
+    <w:lvl w:ilvl="6" w:tplc="0422000F" w:tentative="1">
+      <w:start w:val="1"/>
+      <w:numFmt w:val="decimal"/>
+      <w:lvlText w:val="%7."/>
+      <w:lvlJc w:val="left"/>
+      <w:pPr>
+        <w:ind w:left="5040" w:hanging="360"/>
+      </w:pPr>
+    </w:lvl>
+    <w:lvl w:ilvl="7" w:tplc="04220019" w:tentative="1">
+      <w:start w:val="1"/>
+      <w:numFmt w:val="lowerLetter"/>
+      <w:lvlText w:val="%8."/>
+      <w:lvlJc w:val="left"/>
+      <w:pPr>
+        <w:ind w:left="5760" w:hanging="360"/>
+      </w:pPr>
+    </w:lvl>
+    <w:lvl w:ilvl="8" w:tplc="0422001B" w:tentative="1">
+      <w:start w:val="1"/>
+      <w:numFmt w:val="lowerRoman"/>
+      <w:lvlText w:val="%9."/>
+      <w:lvlJc w:val="right"/>
+      <w:pPr>
+        <w:ind w:left="6480" w:hanging="180"/>
+      </w:pPr>
+    </w:lvl>
+  </w:abstractNum>
+  <w:abstractNum w:abstractNumId="13">
     <w:nsid w:val="4A573847"/>
     <w:multiLevelType w:val="hybridMultilevel"/>
     <w:tmpl w:val="22C8DBF4"/>
@@ -8430,7 +10609,7 @@
       </w:rPr>
     </w:lvl>
   </w:abstractNum>
-  <w:abstractNum w:abstractNumId="7">
+  <w:abstractNum w:abstractNumId="14">
     <w:nsid w:val="51E035A0"/>
     <w:multiLevelType w:val="hybridMultilevel"/>
     <w:tmpl w:val="02386EFC"/>
@@ -8543,7 +10722,7 @@
       </w:rPr>
     </w:lvl>
   </w:abstractNum>
-  <w:abstractNum w:abstractNumId="8">
+  <w:abstractNum w:abstractNumId="15">
     <w:nsid w:val="5C184A53"/>
     <w:multiLevelType w:val="hybridMultilevel"/>
     <w:tmpl w:val="40AEC826"/>
@@ -8656,7 +10835,7 @@
       </w:rPr>
     </w:lvl>
   </w:abstractNum>
-  <w:abstractNum w:abstractNumId="9">
+  <w:abstractNum w:abstractNumId="16">
     <w:nsid w:val="61BE7A5F"/>
     <w:multiLevelType w:val="hybridMultilevel"/>
     <w:tmpl w:val="7DA23B28"/>
@@ -8769,7 +10948,120 @@
       </w:rPr>
     </w:lvl>
   </w:abstractNum>
-  <w:abstractNum w:abstractNumId="10">
+  <w:abstractNum w:abstractNumId="17">
+    <w:nsid w:val="64A445AC"/>
+    <w:multiLevelType w:val="multilevel"/>
+    <w:tmpl w:val="5C907E34"/>
+    <w:lvl w:ilvl="0">
+      <w:start w:val="2"/>
+      <w:numFmt w:val="decimal"/>
+      <w:lvlText w:val="%1"/>
+      <w:lvlJc w:val="left"/>
+      <w:pPr>
+        <w:ind w:left="375" w:hanging="375"/>
+      </w:pPr>
+      <w:rPr>
+        <w:rFonts w:hint="default"/>
+      </w:rPr>
+    </w:lvl>
+    <w:lvl w:ilvl="1">
+      <w:start w:val="1"/>
+      <w:numFmt w:val="decimal"/>
+      <w:lvlText w:val="%1.%2"/>
+      <w:lvlJc w:val="left"/>
+      <w:pPr>
+        <w:ind w:left="1084" w:hanging="375"/>
+      </w:pPr>
+      <w:rPr>
+        <w:rFonts w:hint="default"/>
+      </w:rPr>
+    </w:lvl>
+    <w:lvl w:ilvl="2">
+      <w:start w:val="1"/>
+      <w:numFmt w:val="decimal"/>
+      <w:lvlText w:val="%1.%2.%3"/>
+      <w:lvlJc w:val="left"/>
+      <w:pPr>
+        <w:ind w:left="2138" w:hanging="720"/>
+      </w:pPr>
+      <w:rPr>
+        <w:rFonts w:hint="default"/>
+      </w:rPr>
+    </w:lvl>
+    <w:lvl w:ilvl="3">
+      <w:start w:val="1"/>
+      <w:numFmt w:val="decimal"/>
+      <w:lvlText w:val="%1.%2.%3.%4"/>
+      <w:lvlJc w:val="left"/>
+      <w:pPr>
+        <w:ind w:left="3207" w:hanging="1080"/>
+      </w:pPr>
+      <w:rPr>
+        <w:rFonts w:hint="default"/>
+      </w:rPr>
+    </w:lvl>
+    <w:lvl w:ilvl="4">
+      <w:start w:val="1"/>
+      <w:numFmt w:val="decimal"/>
+      <w:lvlText w:val="%1.%2.%3.%4.%5"/>
+      <w:lvlJc w:val="left"/>
+      <w:pPr>
+        <w:ind w:left="3916" w:hanging="1080"/>
+      </w:pPr>
+      <w:rPr>
+        <w:rFonts w:hint="default"/>
+      </w:rPr>
+    </w:lvl>
+    <w:lvl w:ilvl="5">
+      <w:start w:val="1"/>
+      <w:numFmt w:val="decimal"/>
+      <w:lvlText w:val="%1.%2.%3.%4.%5.%6"/>
+      <w:lvlJc w:val="left"/>
+      <w:pPr>
+        <w:ind w:left="4985" w:hanging="1440"/>
+      </w:pPr>
+      <w:rPr>
+        <w:rFonts w:hint="default"/>
+      </w:rPr>
+    </w:lvl>
+    <w:lvl w:ilvl="6">
+      <w:start w:val="1"/>
+      <w:numFmt w:val="decimal"/>
+      <w:lvlText w:val="%1.%2.%3.%4.%5.%6.%7"/>
+      <w:lvlJc w:val="left"/>
+      <w:pPr>
+        <w:ind w:left="5694" w:hanging="1440"/>
+      </w:pPr>
+      <w:rPr>
+        <w:rFonts w:hint="default"/>
+      </w:rPr>
+    </w:lvl>
+    <w:lvl w:ilvl="7">
+      <w:start w:val="1"/>
+      <w:numFmt w:val="decimal"/>
+      <w:lvlText w:val="%1.%2.%3.%4.%5.%6.%7.%8"/>
+      <w:lvlJc w:val="left"/>
+      <w:pPr>
+        <w:ind w:left="6763" w:hanging="1800"/>
+      </w:pPr>
+      <w:rPr>
+        <w:rFonts w:hint="default"/>
+      </w:rPr>
+    </w:lvl>
+    <w:lvl w:ilvl="8">
+      <w:start w:val="1"/>
+      <w:numFmt w:val="decimal"/>
+      <w:lvlText w:val="%1.%2.%3.%4.%5.%6.%7.%8.%9"/>
+      <w:lvlJc w:val="left"/>
+      <w:pPr>
+        <w:ind w:left="7832" w:hanging="2160"/>
+      </w:pPr>
+      <w:rPr>
+        <w:rFonts w:hint="default"/>
+      </w:rPr>
+    </w:lvl>
+  </w:abstractNum>
+  <w:abstractNum w:abstractNumId="18">
     <w:nsid w:val="6ED77AB0"/>
     <w:multiLevelType w:val="hybridMultilevel"/>
     <w:tmpl w:val="84649902"/>
@@ -8882,7 +11174,7 @@
       </w:rPr>
     </w:lvl>
   </w:abstractNum>
-  <w:abstractNum w:abstractNumId="11">
+  <w:abstractNum w:abstractNumId="19">
     <w:nsid w:val="7584198A"/>
     <w:multiLevelType w:val="hybridMultilevel"/>
     <w:tmpl w:val="114A9F2A"/>
@@ -8995,41 +11287,181 @@
       </w:rPr>
     </w:lvl>
   </w:abstractNum>
+  <w:abstractNum w:abstractNumId="20">
+    <w:nsid w:val="7F937774"/>
+    <w:multiLevelType w:val="multilevel"/>
+    <w:tmpl w:val="5C907E34"/>
+    <w:lvl w:ilvl="0">
+      <w:start w:val="2"/>
+      <w:numFmt w:val="decimal"/>
+      <w:lvlText w:val="%1"/>
+      <w:lvlJc w:val="left"/>
+      <w:pPr>
+        <w:ind w:left="375" w:hanging="375"/>
+      </w:pPr>
+      <w:rPr>
+        <w:rFonts w:hint="default"/>
+      </w:rPr>
+    </w:lvl>
+    <w:lvl w:ilvl="1">
+      <w:start w:val="1"/>
+      <w:numFmt w:val="decimal"/>
+      <w:lvlText w:val="%1.%2"/>
+      <w:lvlJc w:val="left"/>
+      <w:pPr>
+        <w:ind w:left="1084" w:hanging="375"/>
+      </w:pPr>
+      <w:rPr>
+        <w:rFonts w:hint="default"/>
+      </w:rPr>
+    </w:lvl>
+    <w:lvl w:ilvl="2">
+      <w:start w:val="1"/>
+      <w:numFmt w:val="decimal"/>
+      <w:lvlText w:val="%1.%2.%3"/>
+      <w:lvlJc w:val="left"/>
+      <w:pPr>
+        <w:ind w:left="2138" w:hanging="720"/>
+      </w:pPr>
+      <w:rPr>
+        <w:rFonts w:hint="default"/>
+      </w:rPr>
+    </w:lvl>
+    <w:lvl w:ilvl="3">
+      <w:start w:val="1"/>
+      <w:numFmt w:val="decimal"/>
+      <w:lvlText w:val="%1.%2.%3.%4"/>
+      <w:lvlJc w:val="left"/>
+      <w:pPr>
+        <w:ind w:left="3207" w:hanging="1080"/>
+      </w:pPr>
+      <w:rPr>
+        <w:rFonts w:hint="default"/>
+      </w:rPr>
+    </w:lvl>
+    <w:lvl w:ilvl="4">
+      <w:start w:val="1"/>
+      <w:numFmt w:val="decimal"/>
+      <w:lvlText w:val="%1.%2.%3.%4.%5"/>
+      <w:lvlJc w:val="left"/>
+      <w:pPr>
+        <w:ind w:left="3916" w:hanging="1080"/>
+      </w:pPr>
+      <w:rPr>
+        <w:rFonts w:hint="default"/>
+      </w:rPr>
+    </w:lvl>
+    <w:lvl w:ilvl="5">
+      <w:start w:val="1"/>
+      <w:numFmt w:val="decimal"/>
+      <w:lvlText w:val="%1.%2.%3.%4.%5.%6"/>
+      <w:lvlJc w:val="left"/>
+      <w:pPr>
+        <w:ind w:left="4985" w:hanging="1440"/>
+      </w:pPr>
+      <w:rPr>
+        <w:rFonts w:hint="default"/>
+      </w:rPr>
+    </w:lvl>
+    <w:lvl w:ilvl="6">
+      <w:start w:val="1"/>
+      <w:numFmt w:val="decimal"/>
+      <w:lvlText w:val="%1.%2.%3.%4.%5.%6.%7"/>
+      <w:lvlJc w:val="left"/>
+      <w:pPr>
+        <w:ind w:left="5694" w:hanging="1440"/>
+      </w:pPr>
+      <w:rPr>
+        <w:rFonts w:hint="default"/>
+      </w:rPr>
+    </w:lvl>
+    <w:lvl w:ilvl="7">
+      <w:start w:val="1"/>
+      <w:numFmt w:val="decimal"/>
+      <w:lvlText w:val="%1.%2.%3.%4.%5.%6.%7.%8"/>
+      <w:lvlJc w:val="left"/>
+      <w:pPr>
+        <w:ind w:left="6763" w:hanging="1800"/>
+      </w:pPr>
+      <w:rPr>
+        <w:rFonts w:hint="default"/>
+      </w:rPr>
+    </w:lvl>
+    <w:lvl w:ilvl="8">
+      <w:start w:val="1"/>
+      <w:numFmt w:val="decimal"/>
+      <w:lvlText w:val="%1.%2.%3.%4.%5.%6.%7.%8.%9"/>
+      <w:lvlJc w:val="left"/>
+      <w:pPr>
+        <w:ind w:left="7832" w:hanging="2160"/>
+      </w:pPr>
+      <w:rPr>
+        <w:rFonts w:hint="default"/>
+      </w:rPr>
+    </w:lvl>
+  </w:abstractNum>
   <w:num w:numId="1">
-    <w:abstractNumId w:val="7"/>
+    <w:abstractNumId w:val="14"/>
   </w:num>
   <w:num w:numId="2">
-    <w:abstractNumId w:val="2"/>
+    <w:abstractNumId w:val="3"/>
   </w:num>
   <w:num w:numId="3">
-    <w:abstractNumId w:val="9"/>
+    <w:abstractNumId w:val="16"/>
   </w:num>
   <w:num w:numId="4">
-    <w:abstractNumId w:val="5"/>
+    <w:abstractNumId w:val="9"/>
   </w:num>
   <w:num w:numId="5">
     <w:abstractNumId w:val="1"/>
   </w:num>
   <w:num w:numId="6">
-    <w:abstractNumId w:val="10"/>
+    <w:abstractNumId w:val="18"/>
   </w:num>
   <w:num w:numId="7">
-    <w:abstractNumId w:val="11"/>
+    <w:abstractNumId w:val="19"/>
   </w:num>
   <w:num w:numId="8">
-    <w:abstractNumId w:val="3"/>
+    <w:abstractNumId w:val="5"/>
   </w:num>
   <w:num w:numId="9">
-    <w:abstractNumId w:val="6"/>
+    <w:abstractNumId w:val="13"/>
   </w:num>
   <w:num w:numId="10">
-    <w:abstractNumId w:val="8"/>
+    <w:abstractNumId w:val="15"/>
   </w:num>
   <w:num w:numId="11">
     <w:abstractNumId w:val="0"/>
   </w:num>
   <w:num w:numId="12">
+    <w:abstractNumId w:val="8"/>
+  </w:num>
+  <w:num w:numId="13">
+    <w:abstractNumId w:val="6"/>
+  </w:num>
+  <w:num w:numId="14">
+    <w:abstractNumId w:val="7"/>
+  </w:num>
+  <w:num w:numId="15">
+    <w:abstractNumId w:val="2"/>
+  </w:num>
+  <w:num w:numId="16">
     <w:abstractNumId w:val="4"/>
+  </w:num>
+  <w:num w:numId="17">
+    <w:abstractNumId w:val="20"/>
+  </w:num>
+  <w:num w:numId="18">
+    <w:abstractNumId w:val="17"/>
+  </w:num>
+  <w:num w:numId="19">
+    <w:abstractNumId w:val="11"/>
+  </w:num>
+  <w:num w:numId="20">
+    <w:abstractNumId w:val="12"/>
+  </w:num>
+  <w:num w:numId="21">
+    <w:abstractNumId w:val="10"/>
   </w:num>
 </w:numbering>
 </file>
@@ -9335,7 +11767,6 @@
   <w:style w:type="character" w:default="1" w:styleId="DefaultParagraphFont">
     <w:name w:val="Default Paragraph Font"/>
     <w:uiPriority w:val="1"/>
-    <w:semiHidden/>
     <w:unhideWhenUsed/>
   </w:style>
   <w:style w:type="table" w:default="1" w:styleId="TableNormal">
@@ -9649,6 +12080,17 @@
       <w:color w:val="243F60" w:themeColor="accent1" w:themeShade="7F"/>
     </w:rPr>
   </w:style>
+  <w:style w:type="character" w:styleId="Hyperlink">
+    <w:name w:val="Hyperlink"/>
+    <w:basedOn w:val="DefaultParagraphFont"/>
+    <w:uiPriority w:val="99"/>
+    <w:unhideWhenUsed/>
+    <w:rsid w:val="00264DA7"/>
+    <w:rPr>
+      <w:color w:val="0000FF" w:themeColor="hyperlink"/>
+      <w:u w:val="single"/>
+    </w:rPr>
+  </w:style>
 </w:styles>
 </file>
 
@@ -9940,7 +12382,7 @@
 </file>
 
 <file path=customXml/itemProps1.xml><?xml version="1.0" encoding="utf-8"?>
-<ds:datastoreItem xmlns:ds="http://schemas.openxmlformats.org/officeDocument/2006/customXml" ds:itemID="{537833A5-0B3B-463D-AF5F-D885AACDC8C9}">
+<ds:datastoreItem xmlns:ds="http://schemas.openxmlformats.org/officeDocument/2006/customXml" ds:itemID="{B41CE3D2-5A10-49EC-A996-91641407053C}">
   <ds:schemaRefs>
     <ds:schemaRef ds:uri="http://schemas.openxmlformats.org/officeDocument/2006/bibliography"/>
   </ds:schemaRefs>

</xml_diff>